<commit_message>
Edit for work phhhh....
</commit_message>
<xml_diff>
--- a/Info/Инструкция к работе с прошивкой.docx
+++ b/Info/Инструкция к работе с прошивкой.docx
@@ -1,6 +1,6 @@
 
 <file path=word/document.xml><?xml version="1.0" encoding="utf-8"?>
-<w:document xmlns:wpc="http://schemas.microsoft.com/office/word/2010/wordprocessingCanvas" xmlns:mc="http://schemas.openxmlformats.org/markup-compatibility/2006" xmlns:o="urn:schemas-microsoft-com:office:office" xmlns:r="http://schemas.openxmlformats.org/officeDocument/2006/relationships" xmlns:m="http://schemas.openxmlformats.org/officeDocument/2006/math" xmlns:v="urn:schemas-microsoft-com:vml" xmlns:wp14="http://schemas.microsoft.com/office/word/2010/wordprocessingDrawing" xmlns:wp="http://schemas.openxmlformats.org/drawingml/2006/wordprocessingDrawing" xmlns:w10="urn:schemas-microsoft-com:office:word" xmlns:w="http://schemas.openxmlformats.org/wordprocessingml/2006/main" xmlns:w14="http://schemas.microsoft.com/office/word/2010/wordml" xmlns:wpg="http://schemas.microsoft.com/office/word/2010/wordprocessingGroup" xmlns:wpi="http://schemas.microsoft.com/office/word/2010/wordprocessingInk" xmlns:wne="http://schemas.microsoft.com/office/word/2006/wordml" xmlns:wps="http://schemas.microsoft.com/office/word/2010/wordprocessingShape" mc:Ignorable="w14 wp14">
+<w:document xmlns:wpc="http://schemas.microsoft.com/office/word/2010/wordprocessingCanvas" xmlns:cx="http://schemas.microsoft.com/office/drawing/2014/chartex" xmlns:cx1="http://schemas.microsoft.com/office/drawing/2015/9/8/chartex" xmlns:mc="http://schemas.openxmlformats.org/markup-compatibility/2006" xmlns:o="urn:schemas-microsoft-com:office:office" xmlns:r="http://schemas.openxmlformats.org/officeDocument/2006/relationships" xmlns:m="http://schemas.openxmlformats.org/officeDocument/2006/math" xmlns:v="urn:schemas-microsoft-com:vml" xmlns:wp14="http://schemas.microsoft.com/office/word/2010/wordprocessingDrawing" xmlns:wp="http://schemas.openxmlformats.org/drawingml/2006/wordprocessingDrawing" xmlns:w10="urn:schemas-microsoft-com:office:word" xmlns:w="http://schemas.openxmlformats.org/wordprocessingml/2006/main" xmlns:w14="http://schemas.microsoft.com/office/word/2010/wordml" xmlns:w15="http://schemas.microsoft.com/office/word/2012/wordml" xmlns:w16se="http://schemas.microsoft.com/office/word/2015/wordml/symex" xmlns:wpg="http://schemas.microsoft.com/office/word/2010/wordprocessingGroup" xmlns:wpi="http://schemas.microsoft.com/office/word/2010/wordprocessingInk" xmlns:wne="http://schemas.microsoft.com/office/word/2006/wordml" xmlns:wps="http://schemas.microsoft.com/office/word/2010/wordprocessingShape" mc:Ignorable="w14 w15 w16se wp14">
   <w:body>
     <w:p>
       <w:pPr>
@@ -524,7 +524,6 @@
           <w:sz w:val="24"/>
         </w:rPr>
       </w:pPr>
-      <w:proofErr w:type="gramStart"/>
       <w:r>
         <w:rPr>
           <w:rFonts w:ascii="Times New Roman" w:hAnsi="Times New Roman" w:cs="Times New Roman"/>
@@ -546,7 +545,6 @@
         </w:rPr>
         <w:t>, то производится обновление)</w:t>
       </w:r>
-      <w:proofErr w:type="gramEnd"/>
     </w:p>
     <w:p>
       <w:pPr>
@@ -860,23 +858,7 @@
           <w:rFonts w:ascii="Times New Roman" w:hAnsi="Times New Roman" w:cs="Times New Roman"/>
           <w:sz w:val="24"/>
         </w:rPr>
-        <w:t xml:space="preserve"> адреса и 3 </w:t>
-      </w:r>
-      <w:proofErr w:type="gramStart"/>
-      <w:r>
-        <w:rPr>
-          <w:rFonts w:ascii="Times New Roman" w:hAnsi="Times New Roman" w:cs="Times New Roman"/>
-          <w:sz w:val="24"/>
-        </w:rPr>
-        <w:t>доменных</w:t>
-      </w:r>
-      <w:proofErr w:type="gramEnd"/>
-      <w:r>
-        <w:rPr>
-          <w:rFonts w:ascii="Times New Roman" w:hAnsi="Times New Roman" w:cs="Times New Roman"/>
-          <w:sz w:val="24"/>
-        </w:rPr>
-        <w:t xml:space="preserve"> имени. Порт остается по умолчанию 1883 или может быть задан в настройках устройства. Всего 6 серверов. Переключение между ними производится при отсутствии соединения. Для работы с защищенным соединением устанавливается имя пользователя и пароль.</w:t>
+        <w:t xml:space="preserve"> адреса и 3 доменных имени. Порт остается по умолчанию 1883 или может быть задан в настройках устройства. Всего 6 серверов. Переключение между ними производится при отсутствии соединения. Для работы с защищенным соединением устанавливается имя пользователя и пароль.</w:t>
       </w:r>
     </w:p>
     <w:p>
@@ -1438,14 +1420,7 @@
                 <w:rFonts w:ascii="Times New Roman" w:hAnsi="Times New Roman" w:cs="Times New Roman"/>
                 <w:lang w:val="en-US"/>
               </w:rPr>
-              <w:t xml:space="preserve">/ </w:t>
-            </w:r>
-            <w:r>
-              <w:rPr>
-                <w:rFonts w:ascii="Times New Roman" w:hAnsi="Times New Roman" w:cs="Times New Roman"/>
-                <w:lang w:val="en-US"/>
-              </w:rPr>
-              <w:t>SUB</w:t>
+              <w:t>/ SUB</w:t>
             </w:r>
           </w:p>
         </w:tc>
@@ -1766,6 +1741,176 @@
             <wp:extent cx="5715000" cy="1653333"/>
             <wp:effectExtent l="0" t="0" r="0" b="4445"/>
             <wp:docPr id="1" name="Рисунок 1"/>
+            <wp:cNvGraphicFramePr>
+              <a:graphicFrameLocks xmlns:a="http://schemas.openxmlformats.org/drawingml/2006/main" noChangeAspect="1"/>
+            </wp:cNvGraphicFramePr>
+            <a:graphic xmlns:a="http://schemas.openxmlformats.org/drawingml/2006/main">
+              <a:graphicData uri="http://schemas.openxmlformats.org/drawingml/2006/picture">
+                <pic:pic xmlns:pic="http://schemas.openxmlformats.org/drawingml/2006/picture">
+                  <pic:nvPicPr>
+                    <pic:cNvPr id="0" name=""/>
+                    <pic:cNvPicPr/>
+                  </pic:nvPicPr>
+                  <pic:blipFill>
+                    <a:blip r:embed="rId5"/>
+                    <a:stretch>
+                      <a:fillRect/>
+                    </a:stretch>
+                  </pic:blipFill>
+                  <pic:spPr>
+                    <a:xfrm>
+                      <a:off x="0" y="0"/>
+                      <a:ext cx="5728493" cy="1657237"/>
+                    </a:xfrm>
+                    <a:prstGeom prst="rect">
+                      <a:avLst/>
+                    </a:prstGeom>
+                  </pic:spPr>
+                </pic:pic>
+              </a:graphicData>
+            </a:graphic>
+          </wp:inline>
+        </w:drawing>
+      </w:r>
+    </w:p>
+    <w:p>
+      <w:pPr>
+        <w:spacing w:after="0" w:line="240" w:lineRule="auto"/>
+        <w:ind w:firstLine="567"/>
+        <w:rPr>
+          <w:rFonts w:ascii="Times New Roman" w:hAnsi="Times New Roman" w:cs="Times New Roman"/>
+          <w:sz w:val="24"/>
+        </w:rPr>
+      </w:pPr>
+      <w:r>
+        <w:rPr>
+          <w:rFonts w:ascii="Times New Roman" w:hAnsi="Times New Roman" w:cs="Times New Roman"/>
+          <w:sz w:val="24"/>
+        </w:rPr>
+        <w:t xml:space="preserve">Рисунок 1.1 – диаграмма расчета действующего </w:t>
+      </w:r>
+      <w:r>
+        <w:rPr>
+          <w:rFonts w:ascii="Times New Roman" w:hAnsi="Times New Roman" w:cs="Times New Roman"/>
+          <w:sz w:val="24"/>
+        </w:rPr>
+        <w:t>(</w:t>
+      </w:r>
+      <w:r>
+        <w:rPr>
+          <w:rFonts w:ascii="Times New Roman" w:hAnsi="Times New Roman" w:cs="Times New Roman"/>
+          <w:sz w:val="24"/>
+          <w:lang w:val="en-US"/>
+        </w:rPr>
+        <w:t>Fundamental</w:t>
+      </w:r>
+      <w:r>
+        <w:rPr>
+          <w:rFonts w:ascii="Times New Roman" w:hAnsi="Times New Roman" w:cs="Times New Roman"/>
+          <w:sz w:val="24"/>
+        </w:rPr>
+        <w:t xml:space="preserve"> </w:t>
+      </w:r>
+      <w:r>
+        <w:rPr>
+          <w:rFonts w:ascii="Times New Roman" w:hAnsi="Times New Roman" w:cs="Times New Roman"/>
+          <w:sz w:val="24"/>
+          <w:lang w:val="en-US"/>
+        </w:rPr>
+        <w:t>RMS</w:t>
+      </w:r>
+      <w:r>
+        <w:rPr>
+          <w:rFonts w:ascii="Times New Roman" w:hAnsi="Times New Roman" w:cs="Times New Roman"/>
+          <w:sz w:val="24"/>
+        </w:rPr>
+        <w:t xml:space="preserve">) </w:t>
+      </w:r>
+      <w:r>
+        <w:rPr>
+          <w:rFonts w:ascii="Times New Roman" w:hAnsi="Times New Roman" w:cs="Times New Roman"/>
+          <w:sz w:val="24"/>
+        </w:rPr>
+        <w:t>значения и полного значения СКЗ</w:t>
+      </w:r>
+      <w:r>
+        <w:rPr>
+          <w:rFonts w:ascii="Times New Roman" w:hAnsi="Times New Roman" w:cs="Times New Roman"/>
+          <w:sz w:val="24"/>
+        </w:rPr>
+        <w:t xml:space="preserve"> </w:t>
+      </w:r>
+      <w:r>
+        <w:rPr>
+          <w:rFonts w:ascii="Times New Roman" w:hAnsi="Times New Roman" w:cs="Times New Roman"/>
+          <w:sz w:val="24"/>
+        </w:rPr>
+        <w:t>(</w:t>
+      </w:r>
+      <w:r>
+        <w:rPr>
+          <w:rFonts w:ascii="Times New Roman" w:hAnsi="Times New Roman" w:cs="Times New Roman"/>
+          <w:sz w:val="24"/>
+          <w:lang w:val="en-US"/>
+        </w:rPr>
+        <w:t>Total</w:t>
+      </w:r>
+      <w:r>
+        <w:rPr>
+          <w:rFonts w:ascii="Times New Roman" w:hAnsi="Times New Roman" w:cs="Times New Roman"/>
+          <w:sz w:val="24"/>
+        </w:rPr>
+        <w:t xml:space="preserve"> </w:t>
+      </w:r>
+      <w:r>
+        <w:rPr>
+          <w:rFonts w:ascii="Times New Roman" w:hAnsi="Times New Roman" w:cs="Times New Roman"/>
+          <w:sz w:val="24"/>
+          <w:lang w:val="en-US"/>
+        </w:rPr>
+        <w:t>RMS</w:t>
+      </w:r>
+      <w:r>
+        <w:rPr>
+          <w:rFonts w:ascii="Times New Roman" w:hAnsi="Times New Roman" w:cs="Times New Roman"/>
+          <w:sz w:val="24"/>
+        </w:rPr>
+        <w:t>)</w:t>
+      </w:r>
+      <w:r>
+        <w:rPr>
+          <w:rFonts w:ascii="Times New Roman" w:hAnsi="Times New Roman" w:cs="Times New Roman"/>
+          <w:sz w:val="24"/>
+        </w:rPr>
+        <w:t xml:space="preserve"> тока и напряжения</w:t>
+      </w:r>
+      <w:r>
+        <w:rPr>
+          <w:rFonts w:ascii="Times New Roman" w:hAnsi="Times New Roman" w:cs="Times New Roman"/>
+          <w:sz w:val="24"/>
+        </w:rPr>
+        <w:t xml:space="preserve"> </w:t>
+      </w:r>
+    </w:p>
+    <w:p>
+      <w:pPr>
+        <w:spacing w:after="0" w:line="240" w:lineRule="auto"/>
+        <w:ind w:firstLine="567"/>
+        <w:rPr>
+          <w:rFonts w:ascii="Times New Roman" w:hAnsi="Times New Roman" w:cs="Times New Roman"/>
+          <w:sz w:val="24"/>
+        </w:rPr>
+      </w:pPr>
+      <w:r>
+        <w:rPr>
+          <w:noProof/>
+          <w:lang w:eastAsia="ru-RU"/>
+        </w:rPr>
+        <w:drawing>
+          <wp:inline distT="0" distB="0" distL="0" distR="0" wp14:anchorId="0AF6180A" wp14:editId="10C34ADD">
+            <wp:extent cx="5735568" cy="3581400"/>
+            <wp:effectExtent l="0" t="0" r="0" b="0"/>
+            <wp:docPr id="4" name="Рисунок 4"/>
             <wp:cNvGraphicFramePr>
               <a:graphicFrameLocks xmlns:a="http://schemas.openxmlformats.org/drawingml/2006/main" noChangeAspect="1"/>
             </wp:cNvGraphicFramePr>
@@ -1785,176 +1930,6 @@
                   <pic:spPr>
                     <a:xfrm>
                       <a:off x="0" y="0"/>
-                      <a:ext cx="5728493" cy="1657237"/>
-                    </a:xfrm>
-                    <a:prstGeom prst="rect">
-                      <a:avLst/>
-                    </a:prstGeom>
-                  </pic:spPr>
-                </pic:pic>
-              </a:graphicData>
-            </a:graphic>
-          </wp:inline>
-        </w:drawing>
-      </w:r>
-    </w:p>
-    <w:p>
-      <w:pPr>
-        <w:spacing w:after="0" w:line="240" w:lineRule="auto"/>
-        <w:ind w:firstLine="567"/>
-        <w:rPr>
-          <w:rFonts w:ascii="Times New Roman" w:hAnsi="Times New Roman" w:cs="Times New Roman"/>
-          <w:sz w:val="24"/>
-        </w:rPr>
-      </w:pPr>
-      <w:r>
-        <w:rPr>
-          <w:rFonts w:ascii="Times New Roman" w:hAnsi="Times New Roman" w:cs="Times New Roman"/>
-          <w:sz w:val="24"/>
-        </w:rPr>
-        <w:t xml:space="preserve">Рисунок 1.1 – диаграмма расчета действующего </w:t>
-      </w:r>
-      <w:r>
-        <w:rPr>
-          <w:rFonts w:ascii="Times New Roman" w:hAnsi="Times New Roman" w:cs="Times New Roman"/>
-          <w:sz w:val="24"/>
-        </w:rPr>
-        <w:t>(</w:t>
-      </w:r>
-      <w:r>
-        <w:rPr>
-          <w:rFonts w:ascii="Times New Roman" w:hAnsi="Times New Roman" w:cs="Times New Roman"/>
-          <w:sz w:val="24"/>
-          <w:lang w:val="en-US"/>
-        </w:rPr>
-        <w:t>Fundamental</w:t>
-      </w:r>
-      <w:r>
-        <w:rPr>
-          <w:rFonts w:ascii="Times New Roman" w:hAnsi="Times New Roman" w:cs="Times New Roman"/>
-          <w:sz w:val="24"/>
-        </w:rPr>
-        <w:t xml:space="preserve"> </w:t>
-      </w:r>
-      <w:r>
-        <w:rPr>
-          <w:rFonts w:ascii="Times New Roman" w:hAnsi="Times New Roman" w:cs="Times New Roman"/>
-          <w:sz w:val="24"/>
-          <w:lang w:val="en-US"/>
-        </w:rPr>
-        <w:t>RMS</w:t>
-      </w:r>
-      <w:r>
-        <w:rPr>
-          <w:rFonts w:ascii="Times New Roman" w:hAnsi="Times New Roman" w:cs="Times New Roman"/>
-          <w:sz w:val="24"/>
-        </w:rPr>
-        <w:t xml:space="preserve">) </w:t>
-      </w:r>
-      <w:r>
-        <w:rPr>
-          <w:rFonts w:ascii="Times New Roman" w:hAnsi="Times New Roman" w:cs="Times New Roman"/>
-          <w:sz w:val="24"/>
-        </w:rPr>
-        <w:t>значения и полного значения СКЗ</w:t>
-      </w:r>
-      <w:r>
-        <w:rPr>
-          <w:rFonts w:ascii="Times New Roman" w:hAnsi="Times New Roman" w:cs="Times New Roman"/>
-          <w:sz w:val="24"/>
-        </w:rPr>
-        <w:t xml:space="preserve"> </w:t>
-      </w:r>
-      <w:r>
-        <w:rPr>
-          <w:rFonts w:ascii="Times New Roman" w:hAnsi="Times New Roman" w:cs="Times New Roman"/>
-          <w:sz w:val="24"/>
-        </w:rPr>
-        <w:t>(</w:t>
-      </w:r>
-      <w:r>
-        <w:rPr>
-          <w:rFonts w:ascii="Times New Roman" w:hAnsi="Times New Roman" w:cs="Times New Roman"/>
-          <w:sz w:val="24"/>
-          <w:lang w:val="en-US"/>
-        </w:rPr>
-        <w:t>Total</w:t>
-      </w:r>
-      <w:r>
-        <w:rPr>
-          <w:rFonts w:ascii="Times New Roman" w:hAnsi="Times New Roman" w:cs="Times New Roman"/>
-          <w:sz w:val="24"/>
-        </w:rPr>
-        <w:t xml:space="preserve"> </w:t>
-      </w:r>
-      <w:r>
-        <w:rPr>
-          <w:rFonts w:ascii="Times New Roman" w:hAnsi="Times New Roman" w:cs="Times New Roman"/>
-          <w:sz w:val="24"/>
-          <w:lang w:val="en-US"/>
-        </w:rPr>
-        <w:t>RMS</w:t>
-      </w:r>
-      <w:r>
-        <w:rPr>
-          <w:rFonts w:ascii="Times New Roman" w:hAnsi="Times New Roman" w:cs="Times New Roman"/>
-          <w:sz w:val="24"/>
-        </w:rPr>
-        <w:t>)</w:t>
-      </w:r>
-      <w:r>
-        <w:rPr>
-          <w:rFonts w:ascii="Times New Roman" w:hAnsi="Times New Roman" w:cs="Times New Roman"/>
-          <w:sz w:val="24"/>
-        </w:rPr>
-        <w:t xml:space="preserve"> тока и напряжения</w:t>
-      </w:r>
-      <w:r>
-        <w:rPr>
-          <w:rFonts w:ascii="Times New Roman" w:hAnsi="Times New Roman" w:cs="Times New Roman"/>
-          <w:sz w:val="24"/>
-        </w:rPr>
-        <w:t xml:space="preserve"> </w:t>
-      </w:r>
-    </w:p>
-    <w:p>
-      <w:pPr>
-        <w:spacing w:after="0" w:line="240" w:lineRule="auto"/>
-        <w:ind w:firstLine="567"/>
-        <w:rPr>
-          <w:rFonts w:ascii="Times New Roman" w:hAnsi="Times New Roman" w:cs="Times New Roman"/>
-          <w:sz w:val="24"/>
-        </w:rPr>
-      </w:pPr>
-      <w:r>
-        <w:rPr>
-          <w:noProof/>
-          <w:lang w:eastAsia="ru-RU"/>
-        </w:rPr>
-        <w:drawing>
-          <wp:inline distT="0" distB="0" distL="0" distR="0" wp14:anchorId="0AF6180A" wp14:editId="10C34ADD">
-            <wp:extent cx="5735568" cy="3581400"/>
-            <wp:effectExtent l="0" t="0" r="0" b="0"/>
-            <wp:docPr id="4" name="Рисунок 4"/>
-            <wp:cNvGraphicFramePr>
-              <a:graphicFrameLocks xmlns:a="http://schemas.openxmlformats.org/drawingml/2006/main" noChangeAspect="1"/>
-            </wp:cNvGraphicFramePr>
-            <a:graphic xmlns:a="http://schemas.openxmlformats.org/drawingml/2006/main">
-              <a:graphicData uri="http://schemas.openxmlformats.org/drawingml/2006/picture">
-                <pic:pic xmlns:pic="http://schemas.openxmlformats.org/drawingml/2006/picture">
-                  <pic:nvPicPr>
-                    <pic:cNvPr id="0" name=""/>
-                    <pic:cNvPicPr/>
-                  </pic:nvPicPr>
-                  <pic:blipFill>
-                    <a:blip r:embed="rId7"/>
-                    <a:stretch>
-                      <a:fillRect/>
-                    </a:stretch>
-                  </pic:blipFill>
-                  <pic:spPr>
-                    <a:xfrm>
-                      <a:off x="0" y="0"/>
                       <a:ext cx="5741902" cy="3585355"/>
                     </a:xfrm>
                     <a:prstGeom prst="rect">
@@ -2263,7 +2238,18 @@
           <w:szCs w:val="24"/>
           <w:lang w:eastAsia="ru-RU"/>
         </w:rPr>
-        <w:t xml:space="preserve"> – искомое значение параметра</w:t>
+        <w:t xml:space="preserve"> – искомое значение парамет</w:t>
+      </w:r>
+      <w:bookmarkStart w:id="0" w:name="_GoBack"/>
+      <w:bookmarkEnd w:id="0"/>
+      <w:r>
+        <w:rPr>
+          <w:rFonts w:ascii="Times New Roman" w:eastAsia="Times New Roman" w:hAnsi="Times New Roman" w:cs="Times New Roman"/>
+          <w:sz w:val="24"/>
+          <w:szCs w:val="24"/>
+          <w:lang w:eastAsia="ru-RU"/>
+        </w:rPr>
+        <w:t>ра</w:t>
       </w:r>
     </w:p>
     <w:p>
@@ -2446,7 +2432,7 @@
                     <pic:cNvPicPr/>
                   </pic:nvPicPr>
                   <pic:blipFill>
-                    <a:blip r:embed="rId8">
+                    <a:blip r:embed="rId7">
                       <a:extLst>
                         <a:ext uri="{28A0092B-C50C-407E-A947-70E740481C1C}">
                           <a14:useLocalDpi xmlns:a14="http://schemas.microsoft.com/office/drawing/2010/main" val="0"/>
@@ -2685,7 +2671,7 @@
                     <pic:cNvPicPr/>
                   </pic:nvPicPr>
                   <pic:blipFill>
-                    <a:blip r:embed="rId9">
+                    <a:blip r:embed="rId8">
                       <a:extLst>
                         <a:ext uri="{28A0092B-C50C-407E-A947-70E740481C1C}">
                           <a14:useLocalDpi xmlns:a14="http://schemas.microsoft.com/office/drawing/2010/main" val="0"/>
@@ -2936,7 +2922,6 @@
         <w:tblStyle w:val="a3"/>
         <w:tblW w:w="9785" w:type="dxa"/>
         <w:jc w:val="center"/>
-        <w:tblInd w:w="579" w:type="dxa"/>
         <w:tblLayout w:type="fixed"/>
         <w:tblLook w:val="04A0" w:firstRow="1" w:lastRow="0" w:firstColumn="1" w:lastColumn="0" w:noHBand="0" w:noVBand="1"/>
       </w:tblPr>
@@ -3127,7 +3112,6 @@
           </w:tcPr>
           <w:p>
             <w:pPr>
-              <w:jc w:val="center"/>
               <w:rPr>
                 <w:rFonts w:ascii="Times New Roman" w:hAnsi="Times New Roman" w:cs="Times New Roman"/>
                 <w:b/>
@@ -3449,6 +3433,7 @@
         <w:tc>
           <w:tcPr>
             <w:tcW w:w="2230" w:type="dxa"/>
+            <w:vAlign w:val="center"/>
           </w:tcPr>
           <w:p>
             <w:pPr>
@@ -3502,6 +3487,7 @@
         <w:tc>
           <w:tcPr>
             <w:tcW w:w="1637" w:type="dxa"/>
+            <w:vAlign w:val="center"/>
           </w:tcPr>
           <w:p>
             <w:pPr>
@@ -3576,6 +3562,7 @@
         <w:tc>
           <w:tcPr>
             <w:tcW w:w="2230" w:type="dxa"/>
+            <w:vAlign w:val="center"/>
           </w:tcPr>
           <w:p>
             <w:pPr>
@@ -3608,6 +3595,7 @@
         <w:tc>
           <w:tcPr>
             <w:tcW w:w="1637" w:type="dxa"/>
+            <w:vAlign w:val="center"/>
           </w:tcPr>
           <w:p>
             <w:pPr>
@@ -3682,6 +3670,7 @@
         <w:tc>
           <w:tcPr>
             <w:tcW w:w="2230" w:type="dxa"/>
+            <w:vAlign w:val="center"/>
           </w:tcPr>
           <w:p>
             <w:pPr>
@@ -3708,6 +3697,7 @@
         <w:tc>
           <w:tcPr>
             <w:tcW w:w="1637" w:type="dxa"/>
+            <w:vAlign w:val="center"/>
           </w:tcPr>
           <w:p>
             <w:pPr>
@@ -3726,6 +3716,7 @@
         <w:tc>
           <w:tcPr>
             <w:tcW w:w="1054" w:type="dxa"/>
+            <w:vAlign w:val="center"/>
           </w:tcPr>
           <w:p>
             <w:r>
@@ -3783,6 +3774,7 @@
         <w:tc>
           <w:tcPr>
             <w:tcW w:w="2230" w:type="dxa"/>
+            <w:vAlign w:val="center"/>
           </w:tcPr>
           <w:p>
             <w:pPr>
@@ -3816,6 +3808,7 @@
         <w:tc>
           <w:tcPr>
             <w:tcW w:w="1637" w:type="dxa"/>
+            <w:vAlign w:val="center"/>
           </w:tcPr>
           <w:p>
             <w:pPr>
@@ -3835,6 +3828,7 @@
         <w:tc>
           <w:tcPr>
             <w:tcW w:w="1054" w:type="dxa"/>
+            <w:vAlign w:val="center"/>
           </w:tcPr>
           <w:p>
             <w:r>
@@ -3892,6 +3886,7 @@
         <w:tc>
           <w:tcPr>
             <w:tcW w:w="2230" w:type="dxa"/>
+            <w:vAlign w:val="center"/>
           </w:tcPr>
           <w:p>
             <w:pPr>
@@ -3911,6 +3906,7 @@
         <w:tc>
           <w:tcPr>
             <w:tcW w:w="1637" w:type="dxa"/>
+            <w:vAlign w:val="center"/>
           </w:tcPr>
           <w:p>
             <w:pPr>
@@ -3987,6 +3983,7 @@
         <w:tc>
           <w:tcPr>
             <w:tcW w:w="2230" w:type="dxa"/>
+            <w:vAlign w:val="center"/>
           </w:tcPr>
           <w:p>
             <w:pPr>
@@ -4007,6 +4004,7 @@
         <w:tc>
           <w:tcPr>
             <w:tcW w:w="1637" w:type="dxa"/>
+            <w:vAlign w:val="center"/>
           </w:tcPr>
           <w:p>
             <w:pPr>
@@ -4084,6 +4082,7 @@
         <w:tc>
           <w:tcPr>
             <w:tcW w:w="2230" w:type="dxa"/>
+            <w:vAlign w:val="center"/>
           </w:tcPr>
           <w:p>
             <w:pPr>
@@ -4110,6 +4109,7 @@
         <w:tc>
           <w:tcPr>
             <w:tcW w:w="1637" w:type="dxa"/>
+            <w:vAlign w:val="center"/>
           </w:tcPr>
           <w:p>
             <w:pPr>
@@ -4185,6 +4185,7 @@
         <w:tc>
           <w:tcPr>
             <w:tcW w:w="2230" w:type="dxa"/>
+            <w:vAlign w:val="center"/>
           </w:tcPr>
           <w:p>
             <w:pPr>
@@ -4205,6 +4206,7 @@
         <w:tc>
           <w:tcPr>
             <w:tcW w:w="1637" w:type="dxa"/>
+            <w:vAlign w:val="center"/>
           </w:tcPr>
           <w:p>
             <w:pPr>
@@ -4272,21 +4274,12 @@
                 <w:b/>
               </w:rPr>
             </w:pPr>
-            <w:proofErr w:type="gramStart"/>
-            <w:r>
-              <w:rPr>
-                <w:rFonts w:ascii="Times New Roman" w:hAnsi="Times New Roman" w:cs="Times New Roman"/>
-                <w:b/>
-              </w:rPr>
-              <w:t>Действующие</w:t>
-            </w:r>
-            <w:proofErr w:type="gramEnd"/>
-            <w:r>
-              <w:rPr>
-                <w:rFonts w:ascii="Times New Roman" w:hAnsi="Times New Roman" w:cs="Times New Roman"/>
-                <w:b/>
-              </w:rPr>
-              <w:t xml:space="preserve"> значение СКЗ (</w:t>
+            <w:r>
+              <w:rPr>
+                <w:rFonts w:ascii="Times New Roman" w:hAnsi="Times New Roman" w:cs="Times New Roman"/>
+                <w:b/>
+              </w:rPr>
+              <w:t>Действующие значение СКЗ (</w:t>
             </w:r>
             <w:proofErr w:type="spellStart"/>
             <w:r>
@@ -4472,6 +4465,7 @@
         <w:tc>
           <w:tcPr>
             <w:tcW w:w="2230" w:type="dxa"/>
+            <w:vAlign w:val="center"/>
           </w:tcPr>
           <w:p>
             <w:pPr>
@@ -4491,6 +4485,7 @@
         <w:tc>
           <w:tcPr>
             <w:tcW w:w="1637" w:type="dxa"/>
+            <w:vAlign w:val="center"/>
           </w:tcPr>
           <w:p>
             <w:pPr>
@@ -4567,6 +4562,7 @@
         <w:tc>
           <w:tcPr>
             <w:tcW w:w="2230" w:type="dxa"/>
+            <w:vAlign w:val="center"/>
           </w:tcPr>
           <w:p>
             <w:pPr>
@@ -4586,6 +4582,7 @@
         <w:tc>
           <w:tcPr>
             <w:tcW w:w="1637" w:type="dxa"/>
+            <w:vAlign w:val="center"/>
           </w:tcPr>
           <w:p>
             <w:pPr>
@@ -4662,6 +4659,7 @@
         <w:tc>
           <w:tcPr>
             <w:tcW w:w="2230" w:type="dxa"/>
+            <w:vAlign w:val="center"/>
           </w:tcPr>
           <w:p>
             <w:pPr>
@@ -4701,6 +4699,7 @@
         <w:tc>
           <w:tcPr>
             <w:tcW w:w="1637" w:type="dxa"/>
+            <w:vAlign w:val="center"/>
           </w:tcPr>
           <w:p>
             <w:pPr>
@@ -4732,6 +4731,7 @@
         <w:tc>
           <w:tcPr>
             <w:tcW w:w="1054" w:type="dxa"/>
+            <w:vAlign w:val="center"/>
           </w:tcPr>
           <w:p>
             <w:r>
@@ -4789,6 +4789,7 @@
         <w:tc>
           <w:tcPr>
             <w:tcW w:w="2230" w:type="dxa"/>
+            <w:vAlign w:val="center"/>
           </w:tcPr>
           <w:p>
             <w:pPr>
@@ -4822,6 +4823,7 @@
         <w:tc>
           <w:tcPr>
             <w:tcW w:w="1637" w:type="dxa"/>
+            <w:vAlign w:val="center"/>
           </w:tcPr>
           <w:p>
             <w:pPr>
@@ -4841,6 +4843,7 @@
         <w:tc>
           <w:tcPr>
             <w:tcW w:w="1054" w:type="dxa"/>
+            <w:vAlign w:val="center"/>
           </w:tcPr>
           <w:p>
             <w:r>
@@ -4898,6 +4901,7 @@
         <w:tc>
           <w:tcPr>
             <w:tcW w:w="2230" w:type="dxa"/>
+            <w:vAlign w:val="center"/>
           </w:tcPr>
           <w:p>
             <w:pPr>
@@ -4917,6 +4921,7 @@
         <w:tc>
           <w:tcPr>
             <w:tcW w:w="1637" w:type="dxa"/>
+            <w:vAlign w:val="center"/>
           </w:tcPr>
           <w:p>
             <w:pPr>
@@ -4993,6 +4998,7 @@
         <w:tc>
           <w:tcPr>
             <w:tcW w:w="2230" w:type="dxa"/>
+            <w:vAlign w:val="center"/>
           </w:tcPr>
           <w:p>
             <w:pPr>
@@ -5013,6 +5019,7 @@
         <w:tc>
           <w:tcPr>
             <w:tcW w:w="1637" w:type="dxa"/>
+            <w:vAlign w:val="center"/>
           </w:tcPr>
           <w:p>
             <w:pPr>
@@ -5090,6 +5097,7 @@
         <w:tc>
           <w:tcPr>
             <w:tcW w:w="2230" w:type="dxa"/>
+            <w:vAlign w:val="center"/>
           </w:tcPr>
           <w:p>
             <w:pPr>
@@ -5129,6 +5137,7 @@
         <w:tc>
           <w:tcPr>
             <w:tcW w:w="1637" w:type="dxa"/>
+            <w:vAlign w:val="center"/>
           </w:tcPr>
           <w:p>
             <w:pPr>
@@ -5217,6 +5226,7 @@
         <w:tc>
           <w:tcPr>
             <w:tcW w:w="2230" w:type="dxa"/>
+            <w:vAlign w:val="center"/>
           </w:tcPr>
           <w:p>
             <w:pPr>
@@ -5237,6 +5247,7 @@
         <w:tc>
           <w:tcPr>
             <w:tcW w:w="1637" w:type="dxa"/>
+            <w:vAlign w:val="center"/>
           </w:tcPr>
           <w:p>
             <w:pPr>
@@ -5837,11 +5848,11 @@
         <w:tblLook w:val="04A0" w:firstRow="1" w:lastRow="0" w:firstColumn="1" w:lastColumn="0" w:noHBand="0" w:noVBand="1"/>
       </w:tblPr>
       <w:tblGrid>
-        <w:gridCol w:w="450"/>
-        <w:gridCol w:w="2883"/>
-        <w:gridCol w:w="1624"/>
+        <w:gridCol w:w="449"/>
+        <w:gridCol w:w="2851"/>
+        <w:gridCol w:w="1708"/>
         <w:gridCol w:w="963"/>
-        <w:gridCol w:w="3651"/>
+        <w:gridCol w:w="3600"/>
       </w:tblGrid>
       <w:tr>
         <w:tc>
@@ -5985,7 +5996,19 @@
               <w:rPr>
                 <w:rFonts w:ascii="Times New Roman" w:hAnsi="Times New Roman" w:cs="Times New Roman"/>
               </w:rPr>
-              <w:t>Параметр канал</w:t>
+              <w:t xml:space="preserve">Параметр </w:t>
+            </w:r>
+            <w:r>
+              <w:rPr>
+                <w:rFonts w:ascii="Times New Roman" w:hAnsi="Times New Roman" w:cs="Times New Roman"/>
+              </w:rPr>
+              <w:t xml:space="preserve">номер </w:t>
+            </w:r>
+            <w:r>
+              <w:rPr>
+                <w:rFonts w:ascii="Times New Roman" w:hAnsi="Times New Roman" w:cs="Times New Roman"/>
+              </w:rPr>
+              <w:t>канал</w:t>
             </w:r>
           </w:p>
         </w:tc>
@@ -6007,7 +6030,14 @@
                 <w:rFonts w:ascii="Times New Roman" w:hAnsi="Times New Roman" w:cs="Times New Roman"/>
                 <w:lang w:val="en-US"/>
               </w:rPr>
-              <w:t>CHANNEL</w:t>
+              <w:t>CH</w:t>
+            </w:r>
+            <w:r>
+              <w:rPr>
+                <w:rFonts w:ascii="Times New Roman" w:hAnsi="Times New Roman" w:cs="Times New Roman"/>
+                <w:lang w:val="en-US"/>
+              </w:rPr>
+              <w:t>_NUM</w:t>
             </w:r>
           </w:p>
         </w:tc>
@@ -6217,16 +6247,15 @@
               <w:rPr>
                 <w:rFonts w:ascii="Times New Roman" w:hAnsi="Times New Roman" w:cs="Times New Roman"/>
                 <w:b/>
-                <w:lang w:val="en-US"/>
-              </w:rPr>
-            </w:pPr>
-            <w:r>
-              <w:rPr>
-                <w:rFonts w:ascii="Times New Roman" w:hAnsi="Times New Roman" w:cs="Times New Roman"/>
-                <w:b/>
-                <w:lang w:val="en-US"/>
-              </w:rPr>
-              <w:t>channel</w:t>
+              </w:rPr>
+            </w:pPr>
+            <w:r>
+              <w:rPr>
+                <w:rFonts w:ascii="Times New Roman" w:hAnsi="Times New Roman" w:cs="Times New Roman"/>
+                <w:b/>
+                <w:lang w:val="en-US"/>
+              </w:rPr>
+              <w:t>CH_VAL</w:t>
             </w:r>
           </w:p>
         </w:tc>
@@ -6561,7 +6590,7 @@
                 <w:rFonts w:ascii="Times New Roman" w:hAnsi="Times New Roman" w:cs="Times New Roman"/>
                 <w:lang w:val="en-US"/>
               </w:rPr>
-              <w:t>float</w:t>
+              <w:t>uint64_t</w:t>
             </w:r>
           </w:p>
         </w:tc>
@@ -6588,6 +6617,107 @@
       <w:tr>
         <w:tc>
           <w:tcPr>
+            <w:tcW w:w="450" w:type="dxa"/>
+            <w:vAlign w:val="center"/>
+          </w:tcPr>
+          <w:p>
+            <w:pPr>
+              <w:rPr>
+                <w:rFonts w:ascii="Times New Roman" w:hAnsi="Times New Roman" w:cs="Times New Roman"/>
+              </w:rPr>
+            </w:pPr>
+            <w:r>
+              <w:rPr>
+                <w:rFonts w:ascii="Times New Roman" w:hAnsi="Times New Roman" w:cs="Times New Roman"/>
+              </w:rPr>
+              <w:t>4</w:t>
+            </w:r>
+          </w:p>
+        </w:tc>
+        <w:tc>
+          <w:tcPr>
+            <w:tcW w:w="2883" w:type="dxa"/>
+            <w:vAlign w:val="center"/>
+          </w:tcPr>
+          <w:p>
+            <w:pPr>
+              <w:rPr>
+                <w:rFonts w:ascii="Times New Roman" w:hAnsi="Times New Roman" w:cs="Times New Roman"/>
+              </w:rPr>
+            </w:pPr>
+            <w:r>
+              <w:rPr>
+                <w:rFonts w:ascii="Times New Roman" w:hAnsi="Times New Roman" w:cs="Times New Roman"/>
+              </w:rPr>
+              <w:t>Коэффициент мощности</w:t>
+            </w:r>
+          </w:p>
+        </w:tc>
+        <w:tc>
+          <w:tcPr>
+            <w:tcW w:w="1624" w:type="dxa"/>
+            <w:vAlign w:val="center"/>
+          </w:tcPr>
+          <w:p>
+            <w:pPr>
+              <w:rPr>
+                <w:rFonts w:ascii="Times New Roman" w:hAnsi="Times New Roman" w:cs="Times New Roman"/>
+                <w:lang w:val="en-US"/>
+              </w:rPr>
+            </w:pPr>
+            <w:r>
+              <w:rPr>
+                <w:rFonts w:ascii="Times New Roman" w:hAnsi="Times New Roman" w:cs="Times New Roman"/>
+                <w:lang w:val="en-US"/>
+              </w:rPr>
+              <w:t>COSFIS</w:t>
+            </w:r>
+          </w:p>
+        </w:tc>
+        <w:tc>
+          <w:tcPr>
+            <w:tcW w:w="963" w:type="dxa"/>
+            <w:vAlign w:val="center"/>
+          </w:tcPr>
+          <w:p>
+            <w:pPr>
+              <w:rPr>
+                <w:rFonts w:ascii="Times New Roman" w:hAnsi="Times New Roman" w:cs="Times New Roman"/>
+                <w:lang w:val="en-US"/>
+              </w:rPr>
+            </w:pPr>
+            <w:r>
+              <w:rPr>
+                <w:rFonts w:ascii="Times New Roman" w:hAnsi="Times New Roman" w:cs="Times New Roman"/>
+                <w:lang w:val="en-US"/>
+              </w:rPr>
+              <w:t>float</w:t>
+            </w:r>
+          </w:p>
+        </w:tc>
+        <w:tc>
+          <w:tcPr>
+            <w:tcW w:w="3651" w:type="dxa"/>
+            <w:vAlign w:val="center"/>
+          </w:tcPr>
+          <w:p>
+            <w:pPr>
+              <w:rPr>
+                <w:rFonts w:ascii="Times New Roman" w:hAnsi="Times New Roman" w:cs="Times New Roman"/>
+              </w:rPr>
+            </w:pPr>
+            <w:r>
+              <w:rPr>
+                <w:rFonts w:ascii="Times New Roman" w:hAnsi="Times New Roman" w:cs="Times New Roman"/>
+              </w:rPr>
+              <w:t>Коэффициент мощности системы</w:t>
+            </w:r>
+          </w:p>
+        </w:tc>
+      </w:tr>
+      <w:tr>
+        <w:tc>
+          <w:tcPr>
             <w:tcW w:w="9571" w:type="dxa"/>
             <w:gridSpan w:val="5"/>
           </w:tcPr>
@@ -6657,23 +6787,21 @@
                 <w:lang w:val="en-US"/>
               </w:rPr>
             </w:pPr>
-            <w:proofErr w:type="spellStart"/>
-            <w:r>
-              <w:rPr>
-                <w:rFonts w:ascii="Times New Roman" w:hAnsi="Times New Roman" w:cs="Times New Roman"/>
-                <w:b/>
-                <w:lang w:val="en-US"/>
-              </w:rPr>
-              <w:t>PhaseA</w:t>
-            </w:r>
-            <w:proofErr w:type="spellEnd"/>
-            <w:r>
-              <w:rPr>
-                <w:rFonts w:ascii="Times New Roman" w:hAnsi="Times New Roman" w:cs="Times New Roman"/>
-                <w:b/>
-                <w:lang w:val="en-US"/>
-              </w:rPr>
-              <w:t>(B)(C)</w:t>
+            <w:r>
+              <w:rPr>
+                <w:rFonts w:ascii="Times New Roman" w:hAnsi="Times New Roman" w:cs="Times New Roman"/>
+                <w:b/>
+                <w:lang w:val="en-US"/>
+              </w:rPr>
+              <w:t>PHASE</w:t>
+            </w:r>
+            <w:r>
+              <w:rPr>
+                <w:rFonts w:ascii="Times New Roman" w:hAnsi="Times New Roman" w:cs="Times New Roman"/>
+                <w:b/>
+                <w:lang w:val="en-US"/>
+              </w:rPr>
+              <w:t>A(B)(C)</w:t>
             </w:r>
           </w:p>
         </w:tc>
@@ -7224,6 +7352,109 @@
               <w:rPr>
                 <w:rFonts w:ascii="Times New Roman" w:hAnsi="Times New Roman" w:cs="Times New Roman"/>
               </w:rPr>
+              <w:t>Потребленная полная мощность</w:t>
+            </w:r>
+          </w:p>
+        </w:tc>
+        <w:tc>
+          <w:tcPr>
+            <w:tcW w:w="1624" w:type="dxa"/>
+            <w:vAlign w:val="center"/>
+          </w:tcPr>
+          <w:p>
+            <w:pPr>
+              <w:rPr>
+                <w:rFonts w:ascii="Times New Roman" w:hAnsi="Times New Roman" w:cs="Times New Roman"/>
+                <w:lang w:val="en-US"/>
+              </w:rPr>
+            </w:pPr>
+            <w:r>
+              <w:rPr>
+                <w:rFonts w:ascii="Times New Roman" w:hAnsi="Times New Roman" w:cs="Times New Roman"/>
+                <w:lang w:val="en-US"/>
+              </w:rPr>
+              <w:t>CONSSP</w:t>
+            </w:r>
+          </w:p>
+        </w:tc>
+        <w:tc>
+          <w:tcPr>
+            <w:tcW w:w="963" w:type="dxa"/>
+            <w:vAlign w:val="center"/>
+          </w:tcPr>
+          <w:p>
+            <w:pPr>
+              <w:rPr>
+                <w:rFonts w:ascii="Times New Roman" w:hAnsi="Times New Roman" w:cs="Times New Roman"/>
+              </w:rPr>
+            </w:pPr>
+            <w:r>
+              <w:rPr>
+                <w:rFonts w:ascii="Times New Roman" w:hAnsi="Times New Roman" w:cs="Times New Roman"/>
+                <w:lang w:val="en-US"/>
+              </w:rPr>
+              <w:t>uint64_t</w:t>
+            </w:r>
+          </w:p>
+        </w:tc>
+        <w:tc>
+          <w:tcPr>
+            <w:tcW w:w="3651" w:type="dxa"/>
+            <w:vAlign w:val="center"/>
+          </w:tcPr>
+          <w:p>
+            <w:pPr>
+              <w:ind w:left="-249" w:firstLine="249"/>
+              <w:rPr>
+                <w:rFonts w:ascii="Times New Roman" w:hAnsi="Times New Roman" w:cs="Times New Roman"/>
+              </w:rPr>
+            </w:pPr>
+            <w:r>
+              <w:rPr>
+                <w:rFonts w:ascii="Times New Roman" w:hAnsi="Times New Roman" w:cs="Times New Roman"/>
+              </w:rPr>
+              <w:t>Счетчик полной мощности</w:t>
+            </w:r>
+          </w:p>
+        </w:tc>
+      </w:tr>
+      <w:tr>
+        <w:tc>
+          <w:tcPr>
+            <w:tcW w:w="450" w:type="dxa"/>
+            <w:vAlign w:val="center"/>
+          </w:tcPr>
+          <w:p>
+            <w:pPr>
+              <w:rPr>
+                <w:rFonts w:ascii="Times New Roman" w:hAnsi="Times New Roman" w:cs="Times New Roman"/>
+                <w:lang w:val="en-US"/>
+              </w:rPr>
+            </w:pPr>
+            <w:r>
+              <w:rPr>
+                <w:rFonts w:ascii="Times New Roman" w:hAnsi="Times New Roman" w:cs="Times New Roman"/>
+                <w:lang w:val="en-US"/>
+              </w:rPr>
+              <w:t>7</w:t>
+            </w:r>
+          </w:p>
+        </w:tc>
+        <w:tc>
+          <w:tcPr>
+            <w:tcW w:w="2883" w:type="dxa"/>
+            <w:vAlign w:val="center"/>
+          </w:tcPr>
+          <w:p>
+            <w:pPr>
+              <w:rPr>
+                <w:rFonts w:ascii="Times New Roman" w:hAnsi="Times New Roman" w:cs="Times New Roman"/>
+              </w:rPr>
+            </w:pPr>
+            <w:r>
+              <w:rPr>
+                <w:rFonts w:ascii="Times New Roman" w:hAnsi="Times New Roman" w:cs="Times New Roman"/>
+              </w:rPr>
               <w:t>Потребленная активная</w:t>
             </w:r>
             <w:r>
@@ -7273,7 +7504,7 @@
                 <w:rFonts w:ascii="Times New Roman" w:hAnsi="Times New Roman" w:cs="Times New Roman"/>
                 <w:lang w:val="en-US"/>
               </w:rPr>
-              <w:t>float</w:t>
+              <w:t>uint64_t</w:t>
             </w:r>
           </w:p>
         </w:tc>
@@ -7310,15 +7541,13 @@
             <w:pPr>
               <w:rPr>
                 <w:rFonts w:ascii="Times New Roman" w:hAnsi="Times New Roman" w:cs="Times New Roman"/>
-                <w:lang w:val="en-US"/>
-              </w:rPr>
-            </w:pPr>
-            <w:r>
-              <w:rPr>
-                <w:rFonts w:ascii="Times New Roman" w:hAnsi="Times New Roman" w:cs="Times New Roman"/>
-                <w:lang w:val="en-US"/>
-              </w:rPr>
-              <w:t>7</w:t>
+              </w:rPr>
+            </w:pPr>
+            <w:r>
+              <w:rPr>
+                <w:rFonts w:ascii="Times New Roman" w:hAnsi="Times New Roman" w:cs="Times New Roman"/>
+              </w:rPr>
+              <w:t>8</w:t>
             </w:r>
           </w:p>
         </w:tc>
@@ -7386,7 +7615,7 @@
                 <w:rFonts w:ascii="Times New Roman" w:hAnsi="Times New Roman" w:cs="Times New Roman"/>
                 <w:lang w:val="en-US"/>
               </w:rPr>
-              <w:t>float</w:t>
+              <w:t>uint64_t</w:t>
             </w:r>
           </w:p>
         </w:tc>
@@ -7768,19 +7997,11 @@
                 <w:rFonts w:ascii="Times New Roman" w:hAnsi="Times New Roman" w:cs="Times New Roman"/>
               </w:rPr>
             </w:pPr>
-            <w:proofErr w:type="gramStart"/>
-            <w:r>
-              <w:rPr>
-                <w:rFonts w:ascii="Times New Roman" w:hAnsi="Times New Roman" w:cs="Times New Roman"/>
-              </w:rPr>
-              <w:t>Цифровые</w:t>
-            </w:r>
-            <w:proofErr w:type="gramEnd"/>
-            <w:r>
-              <w:rPr>
-                <w:rFonts w:ascii="Times New Roman" w:hAnsi="Times New Roman" w:cs="Times New Roman"/>
-              </w:rPr>
-              <w:t xml:space="preserve"> выхода</w:t>
+            <w:r>
+              <w:rPr>
+                <w:rFonts w:ascii="Times New Roman" w:hAnsi="Times New Roman" w:cs="Times New Roman"/>
+              </w:rPr>
+              <w:t>Цифровые выхода</w:t>
             </w:r>
           </w:p>
         </w:tc>
@@ -7817,7 +8038,6 @@
                 <w:lang w:val="en-US"/>
               </w:rPr>
             </w:pPr>
-            <w:proofErr w:type="spellStart"/>
             <w:r>
               <w:rPr>
                 <w:rFonts w:ascii="Times New Roman" w:hAnsi="Times New Roman" w:cs="Times New Roman"/>
@@ -7825,7 +8045,6 @@
               </w:rPr>
               <w:t>bool</w:t>
             </w:r>
-            <w:proofErr w:type="spellEnd"/>
           </w:p>
         </w:tc>
         <w:tc>
@@ -7863,21 +8082,7 @@
               <w:rPr>
                 <w:rFonts w:ascii="Times New Roman" w:hAnsi="Times New Roman" w:cs="Times New Roman"/>
               </w:rPr>
-              <w:t xml:space="preserve">Установить значение </w:t>
-            </w:r>
-            <w:proofErr w:type="gramStart"/>
-            <w:r>
-              <w:rPr>
-                <w:rFonts w:ascii="Times New Roman" w:hAnsi="Times New Roman" w:cs="Times New Roman"/>
-              </w:rPr>
-              <w:t>выхода</w:t>
-            </w:r>
-            <w:proofErr w:type="gramEnd"/>
-            <w:r>
-              <w:rPr>
-                <w:rFonts w:ascii="Times New Roman" w:hAnsi="Times New Roman" w:cs="Times New Roman"/>
-              </w:rPr>
-              <w:t xml:space="preserve"> где #n – номер выхода (1 – вкл. 0 – выкл.)</w:t>
+              <w:t>Установить значение выхода где #n – номер выхода (1 – вкл. 0 – выкл.)</w:t>
             </w:r>
           </w:p>
         </w:tc>
@@ -7913,19 +8118,11 @@
                 <w:rFonts w:ascii="Times New Roman" w:hAnsi="Times New Roman" w:cs="Times New Roman"/>
               </w:rPr>
             </w:pPr>
-            <w:proofErr w:type="gramStart"/>
-            <w:r>
-              <w:rPr>
-                <w:rFonts w:ascii="Times New Roman" w:hAnsi="Times New Roman" w:cs="Times New Roman"/>
-              </w:rPr>
-              <w:t>Цифровые</w:t>
-            </w:r>
-            <w:proofErr w:type="gramEnd"/>
-            <w:r>
-              <w:rPr>
-                <w:rFonts w:ascii="Times New Roman" w:hAnsi="Times New Roman" w:cs="Times New Roman"/>
-              </w:rPr>
-              <w:t xml:space="preserve"> входа</w:t>
+            <w:r>
+              <w:rPr>
+                <w:rFonts w:ascii="Times New Roman" w:hAnsi="Times New Roman" w:cs="Times New Roman"/>
+              </w:rPr>
+              <w:t>Цифровые входа</w:t>
             </w:r>
           </w:p>
         </w:tc>
@@ -7961,7 +8158,6 @@
                 <w:rFonts w:ascii="Times New Roman" w:hAnsi="Times New Roman" w:cs="Times New Roman"/>
               </w:rPr>
             </w:pPr>
-            <w:proofErr w:type="spellStart"/>
             <w:r>
               <w:rPr>
                 <w:rFonts w:ascii="Times New Roman" w:hAnsi="Times New Roman" w:cs="Times New Roman"/>
@@ -7969,7 +8165,6 @@
               </w:rPr>
               <w:t>bool</w:t>
             </w:r>
-            <w:proofErr w:type="spellEnd"/>
           </w:p>
         </w:tc>
         <w:tc>
@@ -8007,21 +8202,7 @@
               <w:rPr>
                 <w:rFonts w:ascii="Times New Roman" w:hAnsi="Times New Roman" w:cs="Times New Roman"/>
               </w:rPr>
-              <w:t xml:space="preserve">Получить значение </w:t>
-            </w:r>
-            <w:proofErr w:type="gramStart"/>
-            <w:r>
-              <w:rPr>
-                <w:rFonts w:ascii="Times New Roman" w:hAnsi="Times New Roman" w:cs="Times New Roman"/>
-              </w:rPr>
-              <w:t>входа</w:t>
-            </w:r>
-            <w:proofErr w:type="gramEnd"/>
-            <w:r>
-              <w:rPr>
-                <w:rFonts w:ascii="Times New Roman" w:hAnsi="Times New Roman" w:cs="Times New Roman"/>
-              </w:rPr>
-              <w:t xml:space="preserve"> где #n – номер входа (1 – вкл. 0 – выкл.)</w:t>
+              <w:t>Получить значение входа где #n – номер входа (1 – вкл. 0 – выкл.)</w:t>
             </w:r>
           </w:p>
         </w:tc>
@@ -9025,14 +9206,7 @@
                 <w:rFonts w:ascii="Times New Roman" w:hAnsi="Times New Roman" w:cs="Times New Roman"/>
                 <w:lang w:val="en-US"/>
               </w:rPr>
-              <w:t>CNT</w:t>
-            </w:r>
-            <w:r>
-              <w:rPr>
-                <w:rFonts w:ascii="Times New Roman" w:hAnsi="Times New Roman" w:cs="Times New Roman"/>
-                <w:lang w:val="en-US"/>
-              </w:rPr>
-              <w:t>_RES_P#n</w:t>
+              <w:t>CNT_RES_P#n</w:t>
             </w:r>
             <w:proofErr w:type="spellEnd"/>
           </w:p>
@@ -9048,7 +9222,6 @@
                 <w:rFonts w:ascii="Times New Roman" w:hAnsi="Times New Roman" w:cs="Times New Roman"/>
               </w:rPr>
             </w:pPr>
-            <w:proofErr w:type="spellStart"/>
             <w:r>
               <w:rPr>
                 <w:rFonts w:ascii="Times New Roman" w:hAnsi="Times New Roman" w:cs="Times New Roman"/>
@@ -9056,7 +9229,6 @@
               </w:rPr>
               <w:t>bool</w:t>
             </w:r>
-            <w:proofErr w:type="spellEnd"/>
           </w:p>
         </w:tc>
         <w:tc>
@@ -9212,21 +9384,7 @@
                 <w:rFonts w:ascii="Times New Roman" w:hAnsi="Times New Roman" w:cs="Times New Roman"/>
                 <w:lang w:val="en-US"/>
               </w:rPr>
-              <w:t>CNT_RES_</w:t>
-            </w:r>
-            <w:r>
-              <w:rPr>
-                <w:rFonts w:ascii="Times New Roman" w:hAnsi="Times New Roman" w:cs="Times New Roman"/>
-                <w:lang w:val="en-US"/>
-              </w:rPr>
-              <w:t>Q</w:t>
-            </w:r>
-            <w:r>
-              <w:rPr>
-                <w:rFonts w:ascii="Times New Roman" w:hAnsi="Times New Roman" w:cs="Times New Roman"/>
-                <w:lang w:val="en-US"/>
-              </w:rPr>
-              <w:t>#n</w:t>
+              <w:t>CNT_RES_Q#n</w:t>
             </w:r>
             <w:proofErr w:type="spellEnd"/>
           </w:p>
@@ -9242,7 +9400,6 @@
                 <w:rFonts w:ascii="Times New Roman" w:hAnsi="Times New Roman" w:cs="Times New Roman"/>
               </w:rPr>
             </w:pPr>
-            <w:proofErr w:type="spellStart"/>
             <w:r>
               <w:rPr>
                 <w:rFonts w:ascii="Times New Roman" w:hAnsi="Times New Roman" w:cs="Times New Roman"/>
@@ -9250,7 +9407,6 @@
               </w:rPr>
               <w:t>bool</w:t>
             </w:r>
-            <w:proofErr w:type="spellEnd"/>
           </w:p>
         </w:tc>
         <w:tc>
@@ -9300,13 +9456,7 @@
               <w:rPr>
                 <w:rFonts w:ascii="Times New Roman" w:hAnsi="Times New Roman" w:cs="Times New Roman"/>
               </w:rPr>
-              <w:t>ре</w:t>
-            </w:r>
-            <w:r>
-              <w:rPr>
-                <w:rFonts w:ascii="Times New Roman" w:hAnsi="Times New Roman" w:cs="Times New Roman"/>
-              </w:rPr>
-              <w:t>активной</w:t>
+              <w:t>реактивной</w:t>
             </w:r>
             <w:r>
               <w:rPr>
@@ -9386,8 +9536,6 @@
           <w:sz w:val="24"/>
         </w:rPr>
       </w:pPr>
-      <w:bookmarkStart w:id="0" w:name="_GoBack"/>
-      <w:bookmarkEnd w:id="0"/>
     </w:p>
     <w:p>
       <w:pPr>
@@ -9405,7 +9553,6 @@
           <w:b/>
           <w:sz w:val="24"/>
         </w:rPr>
-        <w:lastRenderedPageBreak/>
         <w:t>Настроечные параметры</w:t>
       </w:r>
     </w:p>
@@ -11376,8 +11523,8 @@
 </file>
 
 <file path=word/numbering.xml><?xml version="1.0" encoding="utf-8"?>
-<w:numbering xmlns:wpc="http://schemas.microsoft.com/office/word/2010/wordprocessingCanvas" xmlns:mc="http://schemas.openxmlformats.org/markup-compatibility/2006" xmlns:o="urn:schemas-microsoft-com:office:office" xmlns:r="http://schemas.openxmlformats.org/officeDocument/2006/relationships" xmlns:m="http://schemas.openxmlformats.org/officeDocument/2006/math" xmlns:v="urn:schemas-microsoft-com:vml" xmlns:wp14="http://schemas.microsoft.com/office/word/2010/wordprocessingDrawing" xmlns:wp="http://schemas.openxmlformats.org/drawingml/2006/wordprocessingDrawing" xmlns:w10="urn:schemas-microsoft-com:office:word" xmlns:w="http://schemas.openxmlformats.org/wordprocessingml/2006/main" xmlns:w14="http://schemas.microsoft.com/office/word/2010/wordml" xmlns:wpg="http://schemas.microsoft.com/office/word/2010/wordprocessingGroup" xmlns:wpi="http://schemas.microsoft.com/office/word/2010/wordprocessingInk" xmlns:wne="http://schemas.microsoft.com/office/word/2006/wordml" xmlns:wps="http://schemas.microsoft.com/office/word/2010/wordprocessingShape" mc:Ignorable="w14 wp14">
-  <w:abstractNum w:abstractNumId="0">
+<w:numbering xmlns:wpc="http://schemas.microsoft.com/office/word/2010/wordprocessingCanvas" xmlns:cx="http://schemas.microsoft.com/office/drawing/2014/chartex" xmlns:cx1="http://schemas.microsoft.com/office/drawing/2015/9/8/chartex" xmlns:mc="http://schemas.openxmlformats.org/markup-compatibility/2006" xmlns:o="urn:schemas-microsoft-com:office:office" xmlns:r="http://schemas.openxmlformats.org/officeDocument/2006/relationships" xmlns:m="http://schemas.openxmlformats.org/officeDocument/2006/math" xmlns:v="urn:schemas-microsoft-com:vml" xmlns:wp14="http://schemas.microsoft.com/office/word/2010/wordprocessingDrawing" xmlns:wp="http://schemas.openxmlformats.org/drawingml/2006/wordprocessingDrawing" xmlns:w10="urn:schemas-microsoft-com:office:word" xmlns:w="http://schemas.openxmlformats.org/wordprocessingml/2006/main" xmlns:w14="http://schemas.microsoft.com/office/word/2010/wordml" xmlns:w15="http://schemas.microsoft.com/office/word/2012/wordml" xmlns:w16se="http://schemas.microsoft.com/office/word/2015/wordml/symex" xmlns:wpg="http://schemas.microsoft.com/office/word/2010/wordprocessingGroup" xmlns:wpi="http://schemas.microsoft.com/office/word/2010/wordprocessingInk" xmlns:wne="http://schemas.microsoft.com/office/word/2006/wordml" xmlns:wps="http://schemas.microsoft.com/office/word/2010/wordprocessingShape" mc:Ignorable="w14 w15 w16se wp14">
+  <w:abstractNum w:abstractNumId="0" w15:restartNumberingAfterBreak="0">
     <w:nsid w:val="15E227C5"/>
     <w:multiLevelType w:val="hybridMultilevel"/>
     <w:tmpl w:val="C382C486"/>
@@ -11466,7 +11613,7 @@
       </w:pPr>
     </w:lvl>
   </w:abstractNum>
-  <w:abstractNum w:abstractNumId="1">
+  <w:abstractNum w:abstractNumId="1" w15:restartNumberingAfterBreak="0">
     <w:nsid w:val="5A3A36BA"/>
     <w:multiLevelType w:val="hybridMultilevel"/>
     <w:tmpl w:val="0318FF42"/>
@@ -11565,7 +11712,7 @@
 </file>
 
 <file path=word/styles.xml><?xml version="1.0" encoding="utf-8"?>
-<w:styles xmlns:mc="http://schemas.openxmlformats.org/markup-compatibility/2006" xmlns:r="http://schemas.openxmlformats.org/officeDocument/2006/relationships" xmlns:w="http://schemas.openxmlformats.org/wordprocessingml/2006/main" xmlns:w14="http://schemas.microsoft.com/office/word/2010/wordml" mc:Ignorable="w14">
+<w:styles xmlns:mc="http://schemas.openxmlformats.org/markup-compatibility/2006" xmlns:r="http://schemas.openxmlformats.org/officeDocument/2006/relationships" xmlns:w="http://schemas.openxmlformats.org/wordprocessingml/2006/main" xmlns:w14="http://schemas.microsoft.com/office/word/2010/wordml" xmlns:w15="http://schemas.microsoft.com/office/word/2012/wordml" xmlns:w16se="http://schemas.microsoft.com/office/word/2015/wordml/symex" mc:Ignorable="w14 w15 w16se">
   <w:docDefaults>
     <w:rPrDefault>
       <w:rPr>
@@ -11581,144 +11728,378 @@
       </w:pPr>
     </w:pPrDefault>
   </w:docDefaults>
-  <w:latentStyles w:defLockedState="0" w:defUIPriority="99" w:defSemiHidden="1" w:defUnhideWhenUsed="1" w:defQFormat="0" w:count="267">
-    <w:lsdException w:name="Normal" w:semiHidden="0" w:uiPriority="0" w:unhideWhenUsed="0" w:qFormat="1"/>
-    <w:lsdException w:name="heading 1" w:semiHidden="0" w:uiPriority="9" w:unhideWhenUsed="0" w:qFormat="1"/>
-    <w:lsdException w:name="heading 2" w:uiPriority="9" w:qFormat="1"/>
-    <w:lsdException w:name="heading 3" w:uiPriority="9" w:qFormat="1"/>
-    <w:lsdException w:name="heading 4" w:uiPriority="9" w:qFormat="1"/>
-    <w:lsdException w:name="heading 5" w:uiPriority="9" w:qFormat="1"/>
-    <w:lsdException w:name="heading 6" w:uiPriority="9" w:qFormat="1"/>
-    <w:lsdException w:name="heading 7" w:uiPriority="9" w:qFormat="1"/>
-    <w:lsdException w:name="heading 8" w:uiPriority="9" w:qFormat="1"/>
-    <w:lsdException w:name="heading 9" w:uiPriority="9" w:qFormat="1"/>
-    <w:lsdException w:name="toc 1" w:uiPriority="39"/>
-    <w:lsdException w:name="toc 2" w:uiPriority="39"/>
-    <w:lsdException w:name="toc 3" w:uiPriority="39"/>
-    <w:lsdException w:name="toc 4" w:uiPriority="39"/>
-    <w:lsdException w:name="toc 5" w:uiPriority="39"/>
-    <w:lsdException w:name="toc 6" w:uiPriority="39"/>
-    <w:lsdException w:name="toc 7" w:uiPriority="39"/>
-    <w:lsdException w:name="toc 8" w:uiPriority="39"/>
-    <w:lsdException w:name="toc 9" w:uiPriority="39"/>
-    <w:lsdException w:name="caption" w:uiPriority="35" w:qFormat="1"/>
-    <w:lsdException w:name="Title" w:semiHidden="0" w:uiPriority="10" w:unhideWhenUsed="0" w:qFormat="1"/>
-    <w:lsdException w:name="Default Paragraph Font" w:uiPriority="1"/>
-    <w:lsdException w:name="Subtitle" w:semiHidden="0" w:uiPriority="11" w:unhideWhenUsed="0" w:qFormat="1"/>
-    <w:lsdException w:name="Strong" w:semiHidden="0" w:uiPriority="22" w:unhideWhenUsed="0" w:qFormat="1"/>
-    <w:lsdException w:name="Emphasis" w:semiHidden="0" w:uiPriority="20" w:unhideWhenUsed="0" w:qFormat="1"/>
-    <w:lsdException w:name="Table Grid" w:semiHidden="0" w:uiPriority="59" w:unhideWhenUsed="0"/>
-    <w:lsdException w:name="Placeholder Text" w:unhideWhenUsed="0"/>
-    <w:lsdException w:name="No Spacing" w:semiHidden="0" w:uiPriority="1" w:unhideWhenUsed="0" w:qFormat="1"/>
-    <w:lsdException w:name="Light Shading" w:semiHidden="0" w:uiPriority="60" w:unhideWhenUsed="0"/>
-    <w:lsdException w:name="Light List" w:semiHidden="0" w:uiPriority="61" w:unhideWhenUsed="0"/>
-    <w:lsdException w:name="Light Grid" w:semiHidden="0" w:uiPriority="62" w:unhideWhenUsed="0"/>
-    <w:lsdException w:name="Medium Shading 1" w:semiHidden="0" w:uiPriority="63" w:unhideWhenUsed="0"/>
-    <w:lsdException w:name="Medium Shading 2" w:semiHidden="0" w:uiPriority="64" w:unhideWhenUsed="0"/>
-    <w:lsdException w:name="Medium List 1" w:semiHidden="0" w:uiPriority="65" w:unhideWhenUsed="0"/>
-    <w:lsdException w:name="Medium List 2" w:semiHidden="0" w:uiPriority="66" w:unhideWhenUsed="0"/>
-    <w:lsdException w:name="Medium Grid 1" w:semiHidden="0" w:uiPriority="67" w:unhideWhenUsed="0"/>
-    <w:lsdException w:name="Medium Grid 2" w:semiHidden="0" w:uiPriority="68" w:unhideWhenUsed="0"/>
-    <w:lsdException w:name="Medium Grid 3" w:semiHidden="0" w:uiPriority="69" w:unhideWhenUsed="0"/>
-    <w:lsdException w:name="Dark List" w:semiHidden="0" w:uiPriority="70" w:unhideWhenUsed="0"/>
-    <w:lsdException w:name="Colorful Shading" w:semiHidden="0" w:uiPriority="71" w:unhideWhenUsed="0"/>
-    <w:lsdException w:name="Colorful List" w:semiHidden="0" w:uiPriority="72" w:unhideWhenUsed="0"/>
-    <w:lsdException w:name="Colorful Grid" w:semiHidden="0" w:uiPriority="73" w:unhideWhenUsed="0"/>
-    <w:lsdException w:name="Light Shading Accent 1" w:semiHidden="0" w:uiPriority="60" w:unhideWhenUsed="0"/>
-    <w:lsdException w:name="Light List Accent 1" w:semiHidden="0" w:uiPriority="61" w:unhideWhenUsed="0"/>
-    <w:lsdException w:name="Light Grid Accent 1" w:semiHidden="0" w:uiPriority="62" w:unhideWhenUsed="0"/>
-    <w:lsdException w:name="Medium Shading 1 Accent 1" w:semiHidden="0" w:uiPriority="63" w:unhideWhenUsed="0"/>
-    <w:lsdException w:name="Medium Shading 2 Accent 1" w:semiHidden="0" w:uiPriority="64" w:unhideWhenUsed="0"/>
-    <w:lsdException w:name="Medium List 1 Accent 1" w:semiHidden="0" w:uiPriority="65" w:unhideWhenUsed="0"/>
-    <w:lsdException w:name="Revision" w:unhideWhenUsed="0"/>
-    <w:lsdException w:name="List Paragraph" w:semiHidden="0" w:uiPriority="34" w:unhideWhenUsed="0" w:qFormat="1"/>
-    <w:lsdException w:name="Quote" w:semiHidden="0" w:uiPriority="29" w:unhideWhenUsed="0" w:qFormat="1"/>
-    <w:lsdException w:name="Intense Quote" w:semiHidden="0" w:uiPriority="30" w:unhideWhenUsed="0" w:qFormat="1"/>
-    <w:lsdException w:name="Medium List 2 Accent 1" w:semiHidden="0" w:uiPriority="66" w:unhideWhenUsed="0"/>
-    <w:lsdException w:name="Medium Grid 1 Accent 1" w:semiHidden="0" w:uiPriority="67" w:unhideWhenUsed="0"/>
-    <w:lsdException w:name="Medium Grid 2 Accent 1" w:semiHidden="0" w:uiPriority="68" w:unhideWhenUsed="0"/>
-    <w:lsdException w:name="Medium Grid 3 Accent 1" w:semiHidden="0" w:uiPriority="69" w:unhideWhenUsed="0"/>
-    <w:lsdException w:name="Dark List Accent 1" w:semiHidden="0" w:uiPriority="70" w:unhideWhenUsed="0"/>
-    <w:lsdException w:name="Colorful Shading Accent 1" w:semiHidden="0" w:uiPriority="71" w:unhideWhenUsed="0"/>
-    <w:lsdException w:name="Colorful List Accent 1" w:semiHidden="0" w:uiPriority="72" w:unhideWhenUsed="0"/>
-    <w:lsdException w:name="Colorful Grid Accent 1" w:semiHidden="0" w:uiPriority="73" w:unhideWhenUsed="0"/>
-    <w:lsdException w:name="Light Shading Accent 2" w:semiHidden="0" w:uiPriority="60" w:unhideWhenUsed="0"/>
-    <w:lsdException w:name="Light List Accent 2" w:semiHidden="0" w:uiPriority="61" w:unhideWhenUsed="0"/>
-    <w:lsdException w:name="Light Grid Accent 2" w:semiHidden="0" w:uiPriority="62" w:unhideWhenUsed="0"/>
-    <w:lsdException w:name="Medium Shading 1 Accent 2" w:semiHidden="0" w:uiPriority="63" w:unhideWhenUsed="0"/>
-    <w:lsdException w:name="Medium Shading 2 Accent 2" w:semiHidden="0" w:uiPriority="64" w:unhideWhenUsed="0"/>
-    <w:lsdException w:name="Medium List 1 Accent 2" w:semiHidden="0" w:uiPriority="65" w:unhideWhenUsed="0"/>
-    <w:lsdException w:name="Medium List 2 Accent 2" w:semiHidden="0" w:uiPriority="66" w:unhideWhenUsed="0"/>
-    <w:lsdException w:name="Medium Grid 1 Accent 2" w:semiHidden="0" w:uiPriority="67" w:unhideWhenUsed="0"/>
-    <w:lsdException w:name="Medium Grid 2 Accent 2" w:semiHidden="0" w:uiPriority="68" w:unhideWhenUsed="0"/>
-    <w:lsdException w:name="Medium Grid 3 Accent 2" w:semiHidden="0" w:uiPriority="69" w:unhideWhenUsed="0"/>
-    <w:lsdException w:name="Dark List Accent 2" w:semiHidden="0" w:uiPriority="70" w:unhideWhenUsed="0"/>
-    <w:lsdException w:name="Colorful Shading Accent 2" w:semiHidden="0" w:uiPriority="71" w:unhideWhenUsed="0"/>
-    <w:lsdException w:name="Colorful List Accent 2" w:semiHidden="0" w:uiPriority="72" w:unhideWhenUsed="0"/>
-    <w:lsdException w:name="Colorful Grid Accent 2" w:semiHidden="0" w:uiPriority="73" w:unhideWhenUsed="0"/>
-    <w:lsdException w:name="Light Shading Accent 3" w:semiHidden="0" w:uiPriority="60" w:unhideWhenUsed="0"/>
-    <w:lsdException w:name="Light List Accent 3" w:semiHidden="0" w:uiPriority="61" w:unhideWhenUsed="0"/>
-    <w:lsdException w:name="Light Grid Accent 3" w:semiHidden="0" w:uiPriority="62" w:unhideWhenUsed="0"/>
-    <w:lsdException w:name="Medium Shading 1 Accent 3" w:semiHidden="0" w:uiPriority="63" w:unhideWhenUsed="0"/>
-    <w:lsdException w:name="Medium Shading 2 Accent 3" w:semiHidden="0" w:uiPriority="64" w:unhideWhenUsed="0"/>
-    <w:lsdException w:name="Medium List 1 Accent 3" w:semiHidden="0" w:uiPriority="65" w:unhideWhenUsed="0"/>
-    <w:lsdException w:name="Medium List 2 Accent 3" w:semiHidden="0" w:uiPriority="66" w:unhideWhenUsed="0"/>
-    <w:lsdException w:name="Medium Grid 1 Accent 3" w:semiHidden="0" w:uiPriority="67" w:unhideWhenUsed="0"/>
-    <w:lsdException w:name="Medium Grid 2 Accent 3" w:semiHidden="0" w:uiPriority="68" w:unhideWhenUsed="0"/>
-    <w:lsdException w:name="Medium Grid 3 Accent 3" w:semiHidden="0" w:uiPriority="69" w:unhideWhenUsed="0"/>
-    <w:lsdException w:name="Dark List Accent 3" w:semiHidden="0" w:uiPriority="70" w:unhideWhenUsed="0"/>
-    <w:lsdException w:name="Colorful Shading Accent 3" w:semiHidden="0" w:uiPriority="71" w:unhideWhenUsed="0"/>
-    <w:lsdException w:name="Colorful List Accent 3" w:semiHidden="0" w:uiPriority="72" w:unhideWhenUsed="0"/>
-    <w:lsdException w:name="Colorful Grid Accent 3" w:semiHidden="0" w:uiPriority="73" w:unhideWhenUsed="0"/>
-    <w:lsdException w:name="Light Shading Accent 4" w:semiHidden="0" w:uiPriority="60" w:unhideWhenUsed="0"/>
-    <w:lsdException w:name="Light List Accent 4" w:semiHidden="0" w:uiPriority="61" w:unhideWhenUsed="0"/>
-    <w:lsdException w:name="Light Grid Accent 4" w:semiHidden="0" w:uiPriority="62" w:unhideWhenUsed="0"/>
-    <w:lsdException w:name="Medium Shading 1 Accent 4" w:semiHidden="0" w:uiPriority="63" w:unhideWhenUsed="0"/>
-    <w:lsdException w:name="Medium Shading 2 Accent 4" w:semiHidden="0" w:uiPriority="64" w:unhideWhenUsed="0"/>
-    <w:lsdException w:name="Medium List 1 Accent 4" w:semiHidden="0" w:uiPriority="65" w:unhideWhenUsed="0"/>
-    <w:lsdException w:name="Medium List 2 Accent 4" w:semiHidden="0" w:uiPriority="66" w:unhideWhenUsed="0"/>
-    <w:lsdException w:name="Medium Grid 1 Accent 4" w:semiHidden="0" w:uiPriority="67" w:unhideWhenUsed="0"/>
-    <w:lsdException w:name="Medium Grid 2 Accent 4" w:semiHidden="0" w:uiPriority="68" w:unhideWhenUsed="0"/>
-    <w:lsdException w:name="Medium Grid 3 Accent 4" w:semiHidden="0" w:uiPriority="69" w:unhideWhenUsed="0"/>
-    <w:lsdException w:name="Dark List Accent 4" w:semiHidden="0" w:uiPriority="70" w:unhideWhenUsed="0"/>
-    <w:lsdException w:name="Colorful Shading Accent 4" w:semiHidden="0" w:uiPriority="71" w:unhideWhenUsed="0"/>
-    <w:lsdException w:name="Colorful List Accent 4" w:semiHidden="0" w:uiPriority="72" w:unhideWhenUsed="0"/>
-    <w:lsdException w:name="Colorful Grid Accent 4" w:semiHidden="0" w:uiPriority="73" w:unhideWhenUsed="0"/>
-    <w:lsdException w:name="Light Shading Accent 5" w:semiHidden="0" w:uiPriority="60" w:unhideWhenUsed="0"/>
-    <w:lsdException w:name="Light List Accent 5" w:semiHidden="0" w:uiPriority="61" w:unhideWhenUsed="0"/>
-    <w:lsdException w:name="Light Grid Accent 5" w:semiHidden="0" w:uiPriority="62" w:unhideWhenUsed="0"/>
-    <w:lsdException w:name="Medium Shading 1 Accent 5" w:semiHidden="0" w:uiPriority="63" w:unhideWhenUsed="0"/>
-    <w:lsdException w:name="Medium Shading 2 Accent 5" w:semiHidden="0" w:uiPriority="64" w:unhideWhenUsed="0"/>
-    <w:lsdException w:name="Medium List 1 Accent 5" w:semiHidden="0" w:uiPriority="65" w:unhideWhenUsed="0"/>
-    <w:lsdException w:name="Medium List 2 Accent 5" w:semiHidden="0" w:uiPriority="66" w:unhideWhenUsed="0"/>
-    <w:lsdException w:name="Medium Grid 1 Accent 5" w:semiHidden="0" w:uiPriority="67" w:unhideWhenUsed="0"/>
-    <w:lsdException w:name="Medium Grid 2 Accent 5" w:semiHidden="0" w:uiPriority="68" w:unhideWhenUsed="0"/>
-    <w:lsdException w:name="Medium Grid 3 Accent 5" w:semiHidden="0" w:uiPriority="69" w:unhideWhenUsed="0"/>
-    <w:lsdException w:name="Dark List Accent 5" w:semiHidden="0" w:uiPriority="70" w:unhideWhenUsed="0"/>
-    <w:lsdException w:name="Colorful Shading Accent 5" w:semiHidden="0" w:uiPriority="71" w:unhideWhenUsed="0"/>
-    <w:lsdException w:name="Colorful List Accent 5" w:semiHidden="0" w:uiPriority="72" w:unhideWhenUsed="0"/>
-    <w:lsdException w:name="Colorful Grid Accent 5" w:semiHidden="0" w:uiPriority="73" w:unhideWhenUsed="0"/>
-    <w:lsdException w:name="Light Shading Accent 6" w:semiHidden="0" w:uiPriority="60" w:unhideWhenUsed="0"/>
-    <w:lsdException w:name="Light List Accent 6" w:semiHidden="0" w:uiPriority="61" w:unhideWhenUsed="0"/>
-    <w:lsdException w:name="Light Grid Accent 6" w:semiHidden="0" w:uiPriority="62" w:unhideWhenUsed="0"/>
-    <w:lsdException w:name="Medium Shading 1 Accent 6" w:semiHidden="0" w:uiPriority="63" w:unhideWhenUsed="0"/>
-    <w:lsdException w:name="Medium Shading 2 Accent 6" w:semiHidden="0" w:uiPriority="64" w:unhideWhenUsed="0"/>
-    <w:lsdException w:name="Medium List 1 Accent 6" w:semiHidden="0" w:uiPriority="65" w:unhideWhenUsed="0"/>
-    <w:lsdException w:name="Medium List 2 Accent 6" w:semiHidden="0" w:uiPriority="66" w:unhideWhenUsed="0"/>
-    <w:lsdException w:name="Medium Grid 1 Accent 6" w:semiHidden="0" w:uiPriority="67" w:unhideWhenUsed="0"/>
-    <w:lsdException w:name="Medium Grid 2 Accent 6" w:semiHidden="0" w:uiPriority="68" w:unhideWhenUsed="0"/>
-    <w:lsdException w:name="Medium Grid 3 Accent 6" w:semiHidden="0" w:uiPriority="69" w:unhideWhenUsed="0"/>
-    <w:lsdException w:name="Dark List Accent 6" w:semiHidden="0" w:uiPriority="70" w:unhideWhenUsed="0"/>
-    <w:lsdException w:name="Colorful Shading Accent 6" w:semiHidden="0" w:uiPriority="71" w:unhideWhenUsed="0"/>
-    <w:lsdException w:name="Colorful List Accent 6" w:semiHidden="0" w:uiPriority="72" w:unhideWhenUsed="0"/>
-    <w:lsdException w:name="Colorful Grid Accent 6" w:semiHidden="0" w:uiPriority="73" w:unhideWhenUsed="0"/>
-    <w:lsdException w:name="Subtle Emphasis" w:semiHidden="0" w:uiPriority="19" w:unhideWhenUsed="0" w:qFormat="1"/>
-    <w:lsdException w:name="Intense Emphasis" w:semiHidden="0" w:uiPriority="21" w:unhideWhenUsed="0" w:qFormat="1"/>
-    <w:lsdException w:name="Subtle Reference" w:semiHidden="0" w:uiPriority="31" w:unhideWhenUsed="0" w:qFormat="1"/>
-    <w:lsdException w:name="Intense Reference" w:semiHidden="0" w:uiPriority="32" w:unhideWhenUsed="0" w:qFormat="1"/>
-    <w:lsdException w:name="Book Title" w:semiHidden="0" w:uiPriority="33" w:unhideWhenUsed="0" w:qFormat="1"/>
-    <w:lsdException w:name="Bibliography" w:uiPriority="37"/>
-    <w:lsdException w:name="TOC Heading" w:uiPriority="39" w:qFormat="1"/>
+  <w:latentStyles w:defLockedState="0" w:defUIPriority="99" w:defSemiHidden="0" w:defUnhideWhenUsed="0" w:defQFormat="0" w:count="371">
+    <w:lsdException w:name="Normal" w:uiPriority="0" w:qFormat="1"/>
+    <w:lsdException w:name="heading 1" w:uiPriority="9" w:qFormat="1"/>
+    <w:lsdException w:name="heading 2" w:semiHidden="1" w:uiPriority="9" w:unhideWhenUsed="1" w:qFormat="1"/>
+    <w:lsdException w:name="heading 3" w:semiHidden="1" w:uiPriority="9" w:unhideWhenUsed="1" w:qFormat="1"/>
+    <w:lsdException w:name="heading 4" w:semiHidden="1" w:uiPriority="9" w:unhideWhenUsed="1" w:qFormat="1"/>
+    <w:lsdException w:name="heading 5" w:semiHidden="1" w:uiPriority="9" w:unhideWhenUsed="1" w:qFormat="1"/>
+    <w:lsdException w:name="heading 6" w:semiHidden="1" w:uiPriority="9" w:unhideWhenUsed="1" w:qFormat="1"/>
+    <w:lsdException w:name="heading 7" w:semiHidden="1" w:uiPriority="9" w:unhideWhenUsed="1" w:qFormat="1"/>
+    <w:lsdException w:name="heading 8" w:semiHidden="1" w:uiPriority="9" w:unhideWhenUsed="1" w:qFormat="1"/>
+    <w:lsdException w:name="heading 9" w:semiHidden="1" w:uiPriority="9" w:unhideWhenUsed="1" w:qFormat="1"/>
+    <w:lsdException w:name="index 1" w:semiHidden="1" w:unhideWhenUsed="1"/>
+    <w:lsdException w:name="index 2" w:semiHidden="1" w:unhideWhenUsed="1"/>
+    <w:lsdException w:name="index 3" w:semiHidden="1" w:unhideWhenUsed="1"/>
+    <w:lsdException w:name="index 4" w:semiHidden="1" w:unhideWhenUsed="1"/>
+    <w:lsdException w:name="index 5" w:semiHidden="1" w:unhideWhenUsed="1"/>
+    <w:lsdException w:name="index 6" w:semiHidden="1" w:unhideWhenUsed="1"/>
+    <w:lsdException w:name="index 7" w:semiHidden="1" w:unhideWhenUsed="1"/>
+    <w:lsdException w:name="index 8" w:semiHidden="1" w:unhideWhenUsed="1"/>
+    <w:lsdException w:name="index 9" w:semiHidden="1" w:unhideWhenUsed="1"/>
+    <w:lsdException w:name="toc 1" w:semiHidden="1" w:uiPriority="39" w:unhideWhenUsed="1"/>
+    <w:lsdException w:name="toc 2" w:semiHidden="1" w:uiPriority="39" w:unhideWhenUsed="1"/>
+    <w:lsdException w:name="toc 3" w:semiHidden="1" w:uiPriority="39" w:unhideWhenUsed="1"/>
+    <w:lsdException w:name="toc 4" w:semiHidden="1" w:uiPriority="39" w:unhideWhenUsed="1"/>
+    <w:lsdException w:name="toc 5" w:semiHidden="1" w:uiPriority="39" w:unhideWhenUsed="1"/>
+    <w:lsdException w:name="toc 6" w:semiHidden="1" w:uiPriority="39" w:unhideWhenUsed="1"/>
+    <w:lsdException w:name="toc 7" w:semiHidden="1" w:uiPriority="39" w:unhideWhenUsed="1"/>
+    <w:lsdException w:name="toc 8" w:semiHidden="1" w:uiPriority="39" w:unhideWhenUsed="1"/>
+    <w:lsdException w:name="toc 9" w:semiHidden="1" w:uiPriority="39" w:unhideWhenUsed="1"/>
+    <w:lsdException w:name="Normal Indent" w:semiHidden="1" w:unhideWhenUsed="1"/>
+    <w:lsdException w:name="footnote text" w:semiHidden="1" w:unhideWhenUsed="1"/>
+    <w:lsdException w:name="annotation text" w:semiHidden="1" w:unhideWhenUsed="1"/>
+    <w:lsdException w:name="header" w:semiHidden="1" w:unhideWhenUsed="1"/>
+    <w:lsdException w:name="footer" w:semiHidden="1" w:unhideWhenUsed="1"/>
+    <w:lsdException w:name="index heading" w:semiHidden="1" w:unhideWhenUsed="1"/>
+    <w:lsdException w:name="caption" w:semiHidden="1" w:uiPriority="35" w:unhideWhenUsed="1" w:qFormat="1"/>
+    <w:lsdException w:name="table of figures" w:semiHidden="1" w:unhideWhenUsed="1"/>
+    <w:lsdException w:name="envelope address" w:semiHidden="1" w:unhideWhenUsed="1"/>
+    <w:lsdException w:name="envelope return" w:semiHidden="1" w:unhideWhenUsed="1"/>
+    <w:lsdException w:name="footnote reference" w:semiHidden="1" w:unhideWhenUsed="1"/>
+    <w:lsdException w:name="annotation reference" w:semiHidden="1" w:unhideWhenUsed="1"/>
+    <w:lsdException w:name="line number" w:semiHidden="1" w:unhideWhenUsed="1"/>
+    <w:lsdException w:name="page number" w:semiHidden="1" w:unhideWhenUsed="1"/>
+    <w:lsdException w:name="endnote reference" w:semiHidden="1" w:unhideWhenUsed="1"/>
+    <w:lsdException w:name="endnote text" w:semiHidden="1" w:unhideWhenUsed="1"/>
+    <w:lsdException w:name="table of authorities" w:semiHidden="1" w:unhideWhenUsed="1"/>
+    <w:lsdException w:name="macro" w:semiHidden="1" w:unhideWhenUsed="1"/>
+    <w:lsdException w:name="toa heading" w:semiHidden="1" w:unhideWhenUsed="1"/>
+    <w:lsdException w:name="List" w:semiHidden="1" w:unhideWhenUsed="1"/>
+    <w:lsdException w:name="List Bullet" w:semiHidden="1" w:unhideWhenUsed="1"/>
+    <w:lsdException w:name="List Number" w:semiHidden="1" w:unhideWhenUsed="1"/>
+    <w:lsdException w:name="List 2" w:semiHidden="1" w:unhideWhenUsed="1"/>
+    <w:lsdException w:name="List 3" w:semiHidden="1" w:unhideWhenUsed="1"/>
+    <w:lsdException w:name="List 4" w:semiHidden="1" w:unhideWhenUsed="1"/>
+    <w:lsdException w:name="List 5" w:semiHidden="1" w:unhideWhenUsed="1"/>
+    <w:lsdException w:name="List Bullet 2" w:semiHidden="1" w:unhideWhenUsed="1"/>
+    <w:lsdException w:name="List Bullet 3" w:semiHidden="1" w:unhideWhenUsed="1"/>
+    <w:lsdException w:name="List Bullet 4" w:semiHidden="1" w:unhideWhenUsed="1"/>
+    <w:lsdException w:name="List Bullet 5" w:semiHidden="1" w:unhideWhenUsed="1"/>
+    <w:lsdException w:name="List Number 2" w:semiHidden="1" w:unhideWhenUsed="1"/>
+    <w:lsdException w:name="List Number 3" w:semiHidden="1" w:unhideWhenUsed="1"/>
+    <w:lsdException w:name="List Number 4" w:semiHidden="1" w:unhideWhenUsed="1"/>
+    <w:lsdException w:name="List Number 5" w:semiHidden="1" w:unhideWhenUsed="1"/>
+    <w:lsdException w:name="Title" w:uiPriority="10" w:qFormat="1"/>
+    <w:lsdException w:name="Closing" w:semiHidden="1" w:unhideWhenUsed="1"/>
+    <w:lsdException w:name="Signature" w:semiHidden="1" w:unhideWhenUsed="1"/>
+    <w:lsdException w:name="Default Paragraph Font" w:semiHidden="1" w:uiPriority="1" w:unhideWhenUsed="1"/>
+    <w:lsdException w:name="Body Text" w:semiHidden="1" w:unhideWhenUsed="1"/>
+    <w:lsdException w:name="Body Text Indent" w:semiHidden="1" w:unhideWhenUsed="1"/>
+    <w:lsdException w:name="List Continue" w:semiHidden="1" w:unhideWhenUsed="1"/>
+    <w:lsdException w:name="List Continue 2" w:semiHidden="1" w:unhideWhenUsed="1"/>
+    <w:lsdException w:name="List Continue 3" w:semiHidden="1" w:unhideWhenUsed="1"/>
+    <w:lsdException w:name="List Continue 4" w:semiHidden="1" w:unhideWhenUsed="1"/>
+    <w:lsdException w:name="List Continue 5" w:semiHidden="1" w:unhideWhenUsed="1"/>
+    <w:lsdException w:name="Message Header" w:semiHidden="1" w:unhideWhenUsed="1"/>
+    <w:lsdException w:name="Subtitle" w:uiPriority="11" w:qFormat="1"/>
+    <w:lsdException w:name="Salutation" w:semiHidden="1" w:unhideWhenUsed="1"/>
+    <w:lsdException w:name="Date" w:semiHidden="1" w:unhideWhenUsed="1"/>
+    <w:lsdException w:name="Body Text First Indent" w:semiHidden="1" w:unhideWhenUsed="1"/>
+    <w:lsdException w:name="Body Text First Indent 2" w:semiHidden="1" w:unhideWhenUsed="1"/>
+    <w:lsdException w:name="Note Heading" w:semiHidden="1" w:unhideWhenUsed="1"/>
+    <w:lsdException w:name="Body Text 2" w:semiHidden="1" w:unhideWhenUsed="1"/>
+    <w:lsdException w:name="Body Text 3" w:semiHidden="1" w:unhideWhenUsed="1"/>
+    <w:lsdException w:name="Body Text Indent 2" w:semiHidden="1" w:unhideWhenUsed="1"/>
+    <w:lsdException w:name="Body Text Indent 3" w:semiHidden="1" w:unhideWhenUsed="1"/>
+    <w:lsdException w:name="Block Text" w:semiHidden="1" w:unhideWhenUsed="1"/>
+    <w:lsdException w:name="Hyperlink" w:semiHidden="1" w:unhideWhenUsed="1"/>
+    <w:lsdException w:name="FollowedHyperlink" w:semiHidden="1" w:unhideWhenUsed="1"/>
+    <w:lsdException w:name="Strong" w:uiPriority="22" w:qFormat="1"/>
+    <w:lsdException w:name="Emphasis" w:uiPriority="20" w:qFormat="1"/>
+    <w:lsdException w:name="Document Map" w:semiHidden="1" w:unhideWhenUsed="1"/>
+    <w:lsdException w:name="Plain Text" w:semiHidden="1" w:unhideWhenUsed="1"/>
+    <w:lsdException w:name="E-mail Signature" w:semiHidden="1" w:unhideWhenUsed="1"/>
+    <w:lsdException w:name="HTML Top of Form" w:semiHidden="1" w:unhideWhenUsed="1"/>
+    <w:lsdException w:name="HTML Bottom of Form" w:semiHidden="1" w:unhideWhenUsed="1"/>
+    <w:lsdException w:name="Normal (Web)" w:semiHidden="1" w:unhideWhenUsed="1"/>
+    <w:lsdException w:name="HTML Acronym" w:semiHidden="1" w:unhideWhenUsed="1"/>
+    <w:lsdException w:name="HTML Address" w:semiHidden="1" w:unhideWhenUsed="1"/>
+    <w:lsdException w:name="HTML Cite" w:semiHidden="1" w:unhideWhenUsed="1"/>
+    <w:lsdException w:name="HTML Code" w:semiHidden="1" w:unhideWhenUsed="1"/>
+    <w:lsdException w:name="HTML Definition" w:semiHidden="1" w:unhideWhenUsed="1"/>
+    <w:lsdException w:name="HTML Keyboard" w:semiHidden="1" w:unhideWhenUsed="1"/>
+    <w:lsdException w:name="HTML Preformatted" w:semiHidden="1" w:unhideWhenUsed="1"/>
+    <w:lsdException w:name="HTML Sample" w:semiHidden="1" w:unhideWhenUsed="1"/>
+    <w:lsdException w:name="HTML Typewriter" w:semiHidden="1" w:unhideWhenUsed="1"/>
+    <w:lsdException w:name="HTML Variable" w:semiHidden="1" w:unhideWhenUsed="1"/>
+    <w:lsdException w:name="Normal Table" w:semiHidden="1" w:unhideWhenUsed="1"/>
+    <w:lsdException w:name="annotation subject" w:semiHidden="1" w:unhideWhenUsed="1"/>
+    <w:lsdException w:name="No List" w:semiHidden="1" w:unhideWhenUsed="1"/>
+    <w:lsdException w:name="Outline List 1" w:semiHidden="1" w:unhideWhenUsed="1"/>
+    <w:lsdException w:name="Outline List 2" w:semiHidden="1" w:unhideWhenUsed="1"/>
+    <w:lsdException w:name="Outline List 3" w:semiHidden="1" w:unhideWhenUsed="1"/>
+    <w:lsdException w:name="Table Simple 1" w:semiHidden="1" w:unhideWhenUsed="1"/>
+    <w:lsdException w:name="Table Simple 2" w:semiHidden="1" w:unhideWhenUsed="1"/>
+    <w:lsdException w:name="Table Simple 3" w:semiHidden="1" w:unhideWhenUsed="1"/>
+    <w:lsdException w:name="Table Classic 1" w:semiHidden="1" w:unhideWhenUsed="1"/>
+    <w:lsdException w:name="Table Classic 2" w:semiHidden="1" w:unhideWhenUsed="1"/>
+    <w:lsdException w:name="Table Classic 3" w:semiHidden="1" w:unhideWhenUsed="1"/>
+    <w:lsdException w:name="Table Classic 4" w:semiHidden="1" w:unhideWhenUsed="1"/>
+    <w:lsdException w:name="Table Colorful 1" w:semiHidden="1" w:unhideWhenUsed="1"/>
+    <w:lsdException w:name="Table Colorful 2" w:semiHidden="1" w:unhideWhenUsed="1"/>
+    <w:lsdException w:name="Table Colorful 3" w:semiHidden="1" w:unhideWhenUsed="1"/>
+    <w:lsdException w:name="Table Columns 1" w:semiHidden="1" w:unhideWhenUsed="1"/>
+    <w:lsdException w:name="Table Columns 2" w:semiHidden="1" w:unhideWhenUsed="1"/>
+    <w:lsdException w:name="Table Columns 3" w:semiHidden="1" w:unhideWhenUsed="1"/>
+    <w:lsdException w:name="Table Columns 4" w:semiHidden="1" w:unhideWhenUsed="1"/>
+    <w:lsdException w:name="Table Columns 5" w:semiHidden="1" w:unhideWhenUsed="1"/>
+    <w:lsdException w:name="Table Grid 1" w:semiHidden="1" w:unhideWhenUsed="1"/>
+    <w:lsdException w:name="Table Grid 2" w:semiHidden="1" w:unhideWhenUsed="1"/>
+    <w:lsdException w:name="Table Grid 3" w:semiHidden="1" w:unhideWhenUsed="1"/>
+    <w:lsdException w:name="Table Grid 4" w:semiHidden="1" w:unhideWhenUsed="1"/>
+    <w:lsdException w:name="Table Grid 5" w:semiHidden="1" w:unhideWhenUsed="1"/>
+    <w:lsdException w:name="Table Grid 6" w:semiHidden="1" w:unhideWhenUsed="1"/>
+    <w:lsdException w:name="Table Grid 7" w:semiHidden="1" w:unhideWhenUsed="1"/>
+    <w:lsdException w:name="Table Grid 8" w:semiHidden="1" w:unhideWhenUsed="1"/>
+    <w:lsdException w:name="Table List 1" w:semiHidden="1" w:unhideWhenUsed="1"/>
+    <w:lsdException w:name="Table List 2" w:semiHidden="1" w:unhideWhenUsed="1"/>
+    <w:lsdException w:name="Table List 3" w:semiHidden="1" w:unhideWhenUsed="1"/>
+    <w:lsdException w:name="Table List 4" w:semiHidden="1" w:unhideWhenUsed="1"/>
+    <w:lsdException w:name="Table List 5" w:semiHidden="1" w:unhideWhenUsed="1"/>
+    <w:lsdException w:name="Table List 6" w:semiHidden="1" w:unhideWhenUsed="1"/>
+    <w:lsdException w:name="Table List 7" w:semiHidden="1" w:unhideWhenUsed="1"/>
+    <w:lsdException w:name="Table List 8" w:semiHidden="1" w:unhideWhenUsed="1"/>
+    <w:lsdException w:name="Table 3D effects 1" w:semiHidden="1" w:unhideWhenUsed="1"/>
+    <w:lsdException w:name="Table 3D effects 2" w:semiHidden="1" w:unhideWhenUsed="1"/>
+    <w:lsdException w:name="Table 3D effects 3" w:semiHidden="1" w:unhideWhenUsed="1"/>
+    <w:lsdException w:name="Table Contemporary" w:semiHidden="1" w:unhideWhenUsed="1"/>
+    <w:lsdException w:name="Table Elegant" w:semiHidden="1" w:unhideWhenUsed="1"/>
+    <w:lsdException w:name="Table Professional" w:semiHidden="1" w:unhideWhenUsed="1"/>
+    <w:lsdException w:name="Table Subtle 1" w:semiHidden="1" w:unhideWhenUsed="1"/>
+    <w:lsdException w:name="Table Subtle 2" w:semiHidden="1" w:unhideWhenUsed="1"/>
+    <w:lsdException w:name="Table Web 1" w:semiHidden="1" w:unhideWhenUsed="1"/>
+    <w:lsdException w:name="Table Web 2" w:semiHidden="1" w:unhideWhenUsed="1"/>
+    <w:lsdException w:name="Table Web 3" w:semiHidden="1" w:unhideWhenUsed="1"/>
+    <w:lsdException w:name="Balloon Text" w:semiHidden="1" w:unhideWhenUsed="1"/>
+    <w:lsdException w:name="Table Grid" w:uiPriority="59"/>
+    <w:lsdException w:name="Table Theme" w:semiHidden="1" w:unhideWhenUsed="1"/>
+    <w:lsdException w:name="Placeholder Text" w:semiHidden="1"/>
+    <w:lsdException w:name="No Spacing" w:uiPriority="1" w:qFormat="1"/>
+    <w:lsdException w:name="Light Shading" w:uiPriority="60"/>
+    <w:lsdException w:name="Light List" w:uiPriority="61"/>
+    <w:lsdException w:name="Light Grid" w:uiPriority="62"/>
+    <w:lsdException w:name="Medium Shading 1" w:uiPriority="63"/>
+    <w:lsdException w:name="Medium Shading 2" w:uiPriority="64"/>
+    <w:lsdException w:name="Medium List 1" w:uiPriority="65"/>
+    <w:lsdException w:name="Medium List 2" w:uiPriority="66"/>
+    <w:lsdException w:name="Medium Grid 1" w:uiPriority="67"/>
+    <w:lsdException w:name="Medium Grid 2" w:uiPriority="68"/>
+    <w:lsdException w:name="Medium Grid 3" w:uiPriority="69"/>
+    <w:lsdException w:name="Dark List" w:uiPriority="70"/>
+    <w:lsdException w:name="Colorful Shading" w:uiPriority="71"/>
+    <w:lsdException w:name="Colorful List" w:uiPriority="72"/>
+    <w:lsdException w:name="Colorful Grid" w:uiPriority="73"/>
+    <w:lsdException w:name="Light Shading Accent 1" w:uiPriority="60"/>
+    <w:lsdException w:name="Light List Accent 1" w:uiPriority="61"/>
+    <w:lsdException w:name="Light Grid Accent 1" w:uiPriority="62"/>
+    <w:lsdException w:name="Medium Shading 1 Accent 1" w:uiPriority="63"/>
+    <w:lsdException w:name="Medium Shading 2 Accent 1" w:uiPriority="64"/>
+    <w:lsdException w:name="Medium List 1 Accent 1" w:uiPriority="65"/>
+    <w:lsdException w:name="Revision" w:semiHidden="1"/>
+    <w:lsdException w:name="List Paragraph" w:uiPriority="34" w:qFormat="1"/>
+    <w:lsdException w:name="Quote" w:uiPriority="29" w:qFormat="1"/>
+    <w:lsdException w:name="Intense Quote" w:uiPriority="30" w:qFormat="1"/>
+    <w:lsdException w:name="Medium List 2 Accent 1" w:uiPriority="66"/>
+    <w:lsdException w:name="Medium Grid 1 Accent 1" w:uiPriority="67"/>
+    <w:lsdException w:name="Medium Grid 2 Accent 1" w:uiPriority="68"/>
+    <w:lsdException w:name="Medium Grid 3 Accent 1" w:uiPriority="69"/>
+    <w:lsdException w:name="Dark List Accent 1" w:uiPriority="70"/>
+    <w:lsdException w:name="Colorful Shading Accent 1" w:uiPriority="71"/>
+    <w:lsdException w:name="Colorful List Accent 1" w:uiPriority="72"/>
+    <w:lsdException w:name="Colorful Grid Accent 1" w:uiPriority="73"/>
+    <w:lsdException w:name="Light Shading Accent 2" w:uiPriority="60"/>
+    <w:lsdException w:name="Light List Accent 2" w:uiPriority="61"/>
+    <w:lsdException w:name="Light Grid Accent 2" w:uiPriority="62"/>
+    <w:lsdException w:name="Medium Shading 1 Accent 2" w:uiPriority="63"/>
+    <w:lsdException w:name="Medium Shading 2 Accent 2" w:uiPriority="64"/>
+    <w:lsdException w:name="Medium List 1 Accent 2" w:uiPriority="65"/>
+    <w:lsdException w:name="Medium List 2 Accent 2" w:uiPriority="66"/>
+    <w:lsdException w:name="Medium Grid 1 Accent 2" w:uiPriority="67"/>
+    <w:lsdException w:name="Medium Grid 2 Accent 2" w:uiPriority="68"/>
+    <w:lsdException w:name="Medium Grid 3 Accent 2" w:uiPriority="69"/>
+    <w:lsdException w:name="Dark List Accent 2" w:uiPriority="70"/>
+    <w:lsdException w:name="Colorful Shading Accent 2" w:uiPriority="71"/>
+    <w:lsdException w:name="Colorful List Accent 2" w:uiPriority="72"/>
+    <w:lsdException w:name="Colorful Grid Accent 2" w:uiPriority="73"/>
+    <w:lsdException w:name="Light Shading Accent 3" w:uiPriority="60"/>
+    <w:lsdException w:name="Light List Accent 3" w:uiPriority="61"/>
+    <w:lsdException w:name="Light Grid Accent 3" w:uiPriority="62"/>
+    <w:lsdException w:name="Medium Shading 1 Accent 3" w:uiPriority="63"/>
+    <w:lsdException w:name="Medium Shading 2 Accent 3" w:uiPriority="64"/>
+    <w:lsdException w:name="Medium List 1 Accent 3" w:uiPriority="65"/>
+    <w:lsdException w:name="Medium List 2 Accent 3" w:uiPriority="66"/>
+    <w:lsdException w:name="Medium Grid 1 Accent 3" w:uiPriority="67"/>
+    <w:lsdException w:name="Medium Grid 2 Accent 3" w:uiPriority="68"/>
+    <w:lsdException w:name="Medium Grid 3 Accent 3" w:uiPriority="69"/>
+    <w:lsdException w:name="Dark List Accent 3" w:uiPriority="70"/>
+    <w:lsdException w:name="Colorful Shading Accent 3" w:uiPriority="71"/>
+    <w:lsdException w:name="Colorful List Accent 3" w:uiPriority="72"/>
+    <w:lsdException w:name="Colorful Grid Accent 3" w:uiPriority="73"/>
+    <w:lsdException w:name="Light Shading Accent 4" w:uiPriority="60"/>
+    <w:lsdException w:name="Light List Accent 4" w:uiPriority="61"/>
+    <w:lsdException w:name="Light Grid Accent 4" w:uiPriority="62"/>
+    <w:lsdException w:name="Medium Shading 1 Accent 4" w:uiPriority="63"/>
+    <w:lsdException w:name="Medium Shading 2 Accent 4" w:uiPriority="64"/>
+    <w:lsdException w:name="Medium List 1 Accent 4" w:uiPriority="65"/>
+    <w:lsdException w:name="Medium List 2 Accent 4" w:uiPriority="66"/>
+    <w:lsdException w:name="Medium Grid 1 Accent 4" w:uiPriority="67"/>
+    <w:lsdException w:name="Medium Grid 2 Accent 4" w:uiPriority="68"/>
+    <w:lsdException w:name="Medium Grid 3 Accent 4" w:uiPriority="69"/>
+    <w:lsdException w:name="Dark List Accent 4" w:uiPriority="70"/>
+    <w:lsdException w:name="Colorful Shading Accent 4" w:uiPriority="71"/>
+    <w:lsdException w:name="Colorful List Accent 4" w:uiPriority="72"/>
+    <w:lsdException w:name="Colorful Grid Accent 4" w:uiPriority="73"/>
+    <w:lsdException w:name="Light Shading Accent 5" w:uiPriority="60"/>
+    <w:lsdException w:name="Light List Accent 5" w:uiPriority="61"/>
+    <w:lsdException w:name="Light Grid Accent 5" w:uiPriority="62"/>
+    <w:lsdException w:name="Medium Shading 1 Accent 5" w:uiPriority="63"/>
+    <w:lsdException w:name="Medium Shading 2 Accent 5" w:uiPriority="64"/>
+    <w:lsdException w:name="Medium List 1 Accent 5" w:uiPriority="65"/>
+    <w:lsdException w:name="Medium List 2 Accent 5" w:uiPriority="66"/>
+    <w:lsdException w:name="Medium Grid 1 Accent 5" w:uiPriority="67"/>
+    <w:lsdException w:name="Medium Grid 2 Accent 5" w:uiPriority="68"/>
+    <w:lsdException w:name="Medium Grid 3 Accent 5" w:uiPriority="69"/>
+    <w:lsdException w:name="Dark List Accent 5" w:uiPriority="70"/>
+    <w:lsdException w:name="Colorful Shading Accent 5" w:uiPriority="71"/>
+    <w:lsdException w:name="Colorful List Accent 5" w:uiPriority="72"/>
+    <w:lsdException w:name="Colorful Grid Accent 5" w:uiPriority="73"/>
+    <w:lsdException w:name="Light Shading Accent 6" w:uiPriority="60"/>
+    <w:lsdException w:name="Light List Accent 6" w:uiPriority="61"/>
+    <w:lsdException w:name="Light Grid Accent 6" w:uiPriority="62"/>
+    <w:lsdException w:name="Medium Shading 1 Accent 6" w:uiPriority="63"/>
+    <w:lsdException w:name="Medium Shading 2 Accent 6" w:uiPriority="64"/>
+    <w:lsdException w:name="Medium List 1 Accent 6" w:uiPriority="65"/>
+    <w:lsdException w:name="Medium List 2 Accent 6" w:uiPriority="66"/>
+    <w:lsdException w:name="Medium Grid 1 Accent 6" w:uiPriority="67"/>
+    <w:lsdException w:name="Medium Grid 2 Accent 6" w:uiPriority="68"/>
+    <w:lsdException w:name="Medium Grid 3 Accent 6" w:uiPriority="69"/>
+    <w:lsdException w:name="Dark List Accent 6" w:uiPriority="70"/>
+    <w:lsdException w:name="Colorful Shading Accent 6" w:uiPriority="71"/>
+    <w:lsdException w:name="Colorful List Accent 6" w:uiPriority="72"/>
+    <w:lsdException w:name="Colorful Grid Accent 6" w:uiPriority="73"/>
+    <w:lsdException w:name="Subtle Emphasis" w:uiPriority="19" w:qFormat="1"/>
+    <w:lsdException w:name="Intense Emphasis" w:uiPriority="21" w:qFormat="1"/>
+    <w:lsdException w:name="Subtle Reference" w:uiPriority="31" w:qFormat="1"/>
+    <w:lsdException w:name="Intense Reference" w:uiPriority="32" w:qFormat="1"/>
+    <w:lsdException w:name="Book Title" w:uiPriority="33" w:qFormat="1"/>
+    <w:lsdException w:name="Bibliography" w:semiHidden="1" w:uiPriority="37" w:unhideWhenUsed="1"/>
+    <w:lsdException w:name="TOC Heading" w:semiHidden="1" w:uiPriority="39" w:unhideWhenUsed="1" w:qFormat="1"/>
+    <w:lsdException w:name="Plain Table 1" w:uiPriority="41"/>
+    <w:lsdException w:name="Plain Table 2" w:uiPriority="42"/>
+    <w:lsdException w:name="Plain Table 3" w:uiPriority="43"/>
+    <w:lsdException w:name="Plain Table 4" w:uiPriority="44"/>
+    <w:lsdException w:name="Plain Table 5" w:uiPriority="45"/>
+    <w:lsdException w:name="Grid Table Light" w:uiPriority="40"/>
+    <w:lsdException w:name="Grid Table 1 Light" w:uiPriority="46"/>
+    <w:lsdException w:name="Grid Table 2" w:uiPriority="47"/>
+    <w:lsdException w:name="Grid Table 3" w:uiPriority="48"/>
+    <w:lsdException w:name="Grid Table 4" w:uiPriority="49"/>
+    <w:lsdException w:name="Grid Table 5 Dark" w:uiPriority="50"/>
+    <w:lsdException w:name="Grid Table 6 Colorful" w:uiPriority="51"/>
+    <w:lsdException w:name="Grid Table 7 Colorful" w:uiPriority="52"/>
+    <w:lsdException w:name="Grid Table 1 Light Accent 1" w:uiPriority="46"/>
+    <w:lsdException w:name="Grid Table 2 Accent 1" w:uiPriority="47"/>
+    <w:lsdException w:name="Grid Table 3 Accent 1" w:uiPriority="48"/>
+    <w:lsdException w:name="Grid Table 4 Accent 1" w:uiPriority="49"/>
+    <w:lsdException w:name="Grid Table 5 Dark Accent 1" w:uiPriority="50"/>
+    <w:lsdException w:name="Grid Table 6 Colorful Accent 1" w:uiPriority="51"/>
+    <w:lsdException w:name="Grid Table 7 Colorful Accent 1" w:uiPriority="52"/>
+    <w:lsdException w:name="Grid Table 1 Light Accent 2" w:uiPriority="46"/>
+    <w:lsdException w:name="Grid Table 2 Accent 2" w:uiPriority="47"/>
+    <w:lsdException w:name="Grid Table 3 Accent 2" w:uiPriority="48"/>
+    <w:lsdException w:name="Grid Table 4 Accent 2" w:uiPriority="49"/>
+    <w:lsdException w:name="Grid Table 5 Dark Accent 2" w:uiPriority="50"/>
+    <w:lsdException w:name="Grid Table 6 Colorful Accent 2" w:uiPriority="51"/>
+    <w:lsdException w:name="Grid Table 7 Colorful Accent 2" w:uiPriority="52"/>
+    <w:lsdException w:name="Grid Table 1 Light Accent 3" w:uiPriority="46"/>
+    <w:lsdException w:name="Grid Table 2 Accent 3" w:uiPriority="47"/>
+    <w:lsdException w:name="Grid Table 3 Accent 3" w:uiPriority="48"/>
+    <w:lsdException w:name="Grid Table 4 Accent 3" w:uiPriority="49"/>
+    <w:lsdException w:name="Grid Table 5 Dark Accent 3" w:uiPriority="50"/>
+    <w:lsdException w:name="Grid Table 6 Colorful Accent 3" w:uiPriority="51"/>
+    <w:lsdException w:name="Grid Table 7 Colorful Accent 3" w:uiPriority="52"/>
+    <w:lsdException w:name="Grid Table 1 Light Accent 4" w:uiPriority="46"/>
+    <w:lsdException w:name="Grid Table 2 Accent 4" w:uiPriority="47"/>
+    <w:lsdException w:name="Grid Table 3 Accent 4" w:uiPriority="48"/>
+    <w:lsdException w:name="Grid Table 4 Accent 4" w:uiPriority="49"/>
+    <w:lsdException w:name="Grid Table 5 Dark Accent 4" w:uiPriority="50"/>
+    <w:lsdException w:name="Grid Table 6 Colorful Accent 4" w:uiPriority="51"/>
+    <w:lsdException w:name="Grid Table 7 Colorful Accent 4" w:uiPriority="52"/>
+    <w:lsdException w:name="Grid Table 1 Light Accent 5" w:uiPriority="46"/>
+    <w:lsdException w:name="Grid Table 2 Accent 5" w:uiPriority="47"/>
+    <w:lsdException w:name="Grid Table 3 Accent 5" w:uiPriority="48"/>
+    <w:lsdException w:name="Grid Table 4 Accent 5" w:uiPriority="49"/>
+    <w:lsdException w:name="Grid Table 5 Dark Accent 5" w:uiPriority="50"/>
+    <w:lsdException w:name="Grid Table 6 Colorful Accent 5" w:uiPriority="51"/>
+    <w:lsdException w:name="Grid Table 7 Colorful Accent 5" w:uiPriority="52"/>
+    <w:lsdException w:name="Grid Table 1 Light Accent 6" w:uiPriority="46"/>
+    <w:lsdException w:name="Grid Table 2 Accent 6" w:uiPriority="47"/>
+    <w:lsdException w:name="Grid Table 3 Accent 6" w:uiPriority="48"/>
+    <w:lsdException w:name="Grid Table 4 Accent 6" w:uiPriority="49"/>
+    <w:lsdException w:name="Grid Table 5 Dark Accent 6" w:uiPriority="50"/>
+    <w:lsdException w:name="Grid Table 6 Colorful Accent 6" w:uiPriority="51"/>
+    <w:lsdException w:name="Grid Table 7 Colorful Accent 6" w:uiPriority="52"/>
+    <w:lsdException w:name="List Table 1 Light" w:uiPriority="46"/>
+    <w:lsdException w:name="List Table 2" w:uiPriority="47"/>
+    <w:lsdException w:name="List Table 3" w:uiPriority="48"/>
+    <w:lsdException w:name="List Table 4" w:uiPriority="49"/>
+    <w:lsdException w:name="List Table 5 Dark" w:uiPriority="50"/>
+    <w:lsdException w:name="List Table 6 Colorful" w:uiPriority="51"/>
+    <w:lsdException w:name="List Table 7 Colorful" w:uiPriority="52"/>
+    <w:lsdException w:name="List Table 1 Light Accent 1" w:uiPriority="46"/>
+    <w:lsdException w:name="List Table 2 Accent 1" w:uiPriority="47"/>
+    <w:lsdException w:name="List Table 3 Accent 1" w:uiPriority="48"/>
+    <w:lsdException w:name="List Table 4 Accent 1" w:uiPriority="49"/>
+    <w:lsdException w:name="List Table 5 Dark Accent 1" w:uiPriority="50"/>
+    <w:lsdException w:name="List Table 6 Colorful Accent 1" w:uiPriority="51"/>
+    <w:lsdException w:name="List Table 7 Colorful Accent 1" w:uiPriority="52"/>
+    <w:lsdException w:name="List Table 1 Light Accent 2" w:uiPriority="46"/>
+    <w:lsdException w:name="List Table 2 Accent 2" w:uiPriority="47"/>
+    <w:lsdException w:name="List Table 3 Accent 2" w:uiPriority="48"/>
+    <w:lsdException w:name="List Table 4 Accent 2" w:uiPriority="49"/>
+    <w:lsdException w:name="List Table 5 Dark Accent 2" w:uiPriority="50"/>
+    <w:lsdException w:name="List Table 6 Colorful Accent 2" w:uiPriority="51"/>
+    <w:lsdException w:name="List Table 7 Colorful Accent 2" w:uiPriority="52"/>
+    <w:lsdException w:name="List Table 1 Light Accent 3" w:uiPriority="46"/>
+    <w:lsdException w:name="List Table 2 Accent 3" w:uiPriority="47"/>
+    <w:lsdException w:name="List Table 3 Accent 3" w:uiPriority="48"/>
+    <w:lsdException w:name="List Table 4 Accent 3" w:uiPriority="49"/>
+    <w:lsdException w:name="List Table 5 Dark Accent 3" w:uiPriority="50"/>
+    <w:lsdException w:name="List Table 6 Colorful Accent 3" w:uiPriority="51"/>
+    <w:lsdException w:name="List Table 7 Colorful Accent 3" w:uiPriority="52"/>
+    <w:lsdException w:name="List Table 1 Light Accent 4" w:uiPriority="46"/>
+    <w:lsdException w:name="List Table 2 Accent 4" w:uiPriority="47"/>
+    <w:lsdException w:name="List Table 3 Accent 4" w:uiPriority="48"/>
+    <w:lsdException w:name="List Table 4 Accent 4" w:uiPriority="49"/>
+    <w:lsdException w:name="List Table 5 Dark Accent 4" w:uiPriority="50"/>
+    <w:lsdException w:name="List Table 6 Colorful Accent 4" w:uiPriority="51"/>
+    <w:lsdException w:name="List Table 7 Colorful Accent 4" w:uiPriority="52"/>
+    <w:lsdException w:name="List Table 1 Light Accent 5" w:uiPriority="46"/>
+    <w:lsdException w:name="List Table 2 Accent 5" w:uiPriority="47"/>
+    <w:lsdException w:name="List Table 3 Accent 5" w:uiPriority="48"/>
+    <w:lsdException w:name="List Table 4 Accent 5" w:uiPriority="49"/>
+    <w:lsdException w:name="List Table 5 Dark Accent 5" w:uiPriority="50"/>
+    <w:lsdException w:name="List Table 6 Colorful Accent 5" w:uiPriority="51"/>
+    <w:lsdException w:name="List Table 7 Colorful Accent 5" w:uiPriority="52"/>
+    <w:lsdException w:name="List Table 1 Light Accent 6" w:uiPriority="46"/>
+    <w:lsdException w:name="List Table 2 Accent 6" w:uiPriority="47"/>
+    <w:lsdException w:name="List Table 3 Accent 6" w:uiPriority="48"/>
+    <w:lsdException w:name="List Table 4 Accent 6" w:uiPriority="49"/>
+    <w:lsdException w:name="List Table 5 Dark Accent 6" w:uiPriority="50"/>
+    <w:lsdException w:name="List Table 6 Colorful Accent 6" w:uiPriority="51"/>
+    <w:lsdException w:name="List Table 7 Colorful Accent 6" w:uiPriority="52"/>
   </w:latentStyles>
   <w:style w:type="paragraph" w:default="1" w:styleId="a">
     <w:name w:val="Normal"/>
@@ -11761,7 +12142,6 @@
       <w:spacing w:after="0" w:line="240" w:lineRule="auto"/>
     </w:pPr>
     <w:tblPr>
-      <w:tblInd w:w="0" w:type="dxa"/>
       <w:tblBorders>
         <w:top w:val="single" w:sz="4" w:space="0" w:color="auto"/>
         <w:left w:val="single" w:sz="4" w:space="0" w:color="auto"/>
@@ -11770,285 +12150,6 @@
         <w:insideH w:val="single" w:sz="4" w:space="0" w:color="auto"/>
         <w:insideV w:val="single" w:sz="4" w:space="0" w:color="auto"/>
       </w:tblBorders>
-      <w:tblCellMar>
-        <w:top w:w="0" w:type="dxa"/>
-        <w:left w:w="108" w:type="dxa"/>
-        <w:bottom w:w="0" w:type="dxa"/>
-        <w:right w:w="108" w:type="dxa"/>
-      </w:tblCellMar>
-    </w:tblPr>
-  </w:style>
-  <w:style w:type="paragraph" w:styleId="a4">
-    <w:name w:val="List Paragraph"/>
-    <w:basedOn w:val="a"/>
-    <w:uiPriority w:val="34"/>
-    <w:qFormat/>
-    <w:rsid w:val="00860462"/>
-    <w:pPr>
-      <w:ind w:left="720"/>
-      <w:contextualSpacing/>
-    </w:pPr>
-  </w:style>
-  <w:style w:type="character" w:customStyle="1" w:styleId="fontstyle01">
-    <w:name w:val="fontstyle01"/>
-    <w:basedOn w:val="a0"/>
-    <w:rsid w:val="00FF6D31"/>
-    <w:rPr>
-      <w:rFonts w:ascii="Verdana" w:hAnsi="Verdana" w:hint="default"/>
-      <w:b w:val="0"/>
-      <w:bCs w:val="0"/>
-      <w:i w:val="0"/>
-      <w:iCs w:val="0"/>
-      <w:color w:val="000000"/>
-      <w:sz w:val="20"/>
-      <w:szCs w:val="20"/>
-    </w:rPr>
-  </w:style>
-  <w:style w:type="paragraph" w:styleId="a5">
-    <w:name w:val="Balloon Text"/>
-    <w:basedOn w:val="a"/>
-    <w:link w:val="a6"/>
-    <w:uiPriority w:val="99"/>
-    <w:semiHidden/>
-    <w:unhideWhenUsed/>
-    <w:rsid w:val="00FF6D31"/>
-    <w:pPr>
-      <w:spacing w:after="0" w:line="240" w:lineRule="auto"/>
-    </w:pPr>
-    <w:rPr>
-      <w:rFonts w:ascii="Tahoma" w:hAnsi="Tahoma" w:cs="Tahoma"/>
-      <w:sz w:val="16"/>
-      <w:szCs w:val="16"/>
-    </w:rPr>
-  </w:style>
-  <w:style w:type="character" w:customStyle="1" w:styleId="a6">
-    <w:name w:val="Текст выноски Знак"/>
-    <w:basedOn w:val="a0"/>
-    <w:link w:val="a5"/>
-    <w:uiPriority w:val="99"/>
-    <w:semiHidden/>
-    <w:rsid w:val="00FF6D31"/>
-    <w:rPr>
-      <w:rFonts w:ascii="Tahoma" w:hAnsi="Tahoma" w:cs="Tahoma"/>
-      <w:sz w:val="16"/>
-      <w:szCs w:val="16"/>
-    </w:rPr>
-  </w:style>
-</w:styles>
-</file>
-
-<file path=word/stylesWithEffects.xml><?xml version="1.0" encoding="utf-8"?>
-<w:styles xmlns:wpc="http://schemas.microsoft.com/office/word/2010/wordprocessingCanvas" xmlns:mc="http://schemas.openxmlformats.org/markup-compatibility/2006" xmlns:o="urn:schemas-microsoft-com:office:office" xmlns:r="http://schemas.openxmlformats.org/officeDocument/2006/relationships" xmlns:m="http://schemas.openxmlformats.org/officeDocument/2006/math" xmlns:v="urn:schemas-microsoft-com:vml" xmlns:wp14="http://schemas.microsoft.com/office/word/2010/wordprocessingDrawing" xmlns:wp="http://schemas.openxmlformats.org/drawingml/2006/wordprocessingDrawing" xmlns:w10="urn:schemas-microsoft-com:office:word" xmlns:w="http://schemas.openxmlformats.org/wordprocessingml/2006/main" xmlns:w14="http://schemas.microsoft.com/office/word/2010/wordml" xmlns:wpg="http://schemas.microsoft.com/office/word/2010/wordprocessingGroup" xmlns:wpi="http://schemas.microsoft.com/office/word/2010/wordprocessingInk" xmlns:wne="http://schemas.microsoft.com/office/word/2006/wordml" xmlns:wps="http://schemas.microsoft.com/office/word/2010/wordprocessingShape" mc:Ignorable="w14 wp14">
-  <w:docDefaults>
-    <w:rPrDefault>
-      <w:rPr>
-        <w:rFonts w:asciiTheme="minorHAnsi" w:eastAsiaTheme="minorHAnsi" w:hAnsiTheme="minorHAnsi" w:cstheme="minorBidi"/>
-        <w:sz w:val="22"/>
-        <w:szCs w:val="22"/>
-        <w:lang w:val="ru-RU" w:eastAsia="en-US" w:bidi="ar-SA"/>
-      </w:rPr>
-    </w:rPrDefault>
-    <w:pPrDefault>
-      <w:pPr>
-        <w:spacing w:after="200" w:line="276" w:lineRule="auto"/>
-      </w:pPr>
-    </w:pPrDefault>
-  </w:docDefaults>
-  <w:latentStyles w:defLockedState="0" w:defUIPriority="99" w:defSemiHidden="1" w:defUnhideWhenUsed="1" w:defQFormat="0" w:count="267">
-    <w:lsdException w:name="Normal" w:semiHidden="0" w:uiPriority="0" w:unhideWhenUsed="0" w:qFormat="1"/>
-    <w:lsdException w:name="heading 1" w:semiHidden="0" w:uiPriority="9" w:unhideWhenUsed="0" w:qFormat="1"/>
-    <w:lsdException w:name="heading 2" w:uiPriority="9" w:qFormat="1"/>
-    <w:lsdException w:name="heading 3" w:uiPriority="9" w:qFormat="1"/>
-    <w:lsdException w:name="heading 4" w:uiPriority="9" w:qFormat="1"/>
-    <w:lsdException w:name="heading 5" w:uiPriority="9" w:qFormat="1"/>
-    <w:lsdException w:name="heading 6" w:uiPriority="9" w:qFormat="1"/>
-    <w:lsdException w:name="heading 7" w:uiPriority="9" w:qFormat="1"/>
-    <w:lsdException w:name="heading 8" w:uiPriority="9" w:qFormat="1"/>
-    <w:lsdException w:name="heading 9" w:uiPriority="9" w:qFormat="1"/>
-    <w:lsdException w:name="toc 1" w:uiPriority="39"/>
-    <w:lsdException w:name="toc 2" w:uiPriority="39"/>
-    <w:lsdException w:name="toc 3" w:uiPriority="39"/>
-    <w:lsdException w:name="toc 4" w:uiPriority="39"/>
-    <w:lsdException w:name="toc 5" w:uiPriority="39"/>
-    <w:lsdException w:name="toc 6" w:uiPriority="39"/>
-    <w:lsdException w:name="toc 7" w:uiPriority="39"/>
-    <w:lsdException w:name="toc 8" w:uiPriority="39"/>
-    <w:lsdException w:name="toc 9" w:uiPriority="39"/>
-    <w:lsdException w:name="caption" w:uiPriority="35" w:qFormat="1"/>
-    <w:lsdException w:name="Title" w:semiHidden="0" w:uiPriority="10" w:unhideWhenUsed="0" w:qFormat="1"/>
-    <w:lsdException w:name="Default Paragraph Font" w:uiPriority="1"/>
-    <w:lsdException w:name="Subtitle" w:semiHidden="0" w:uiPriority="11" w:unhideWhenUsed="0" w:qFormat="1"/>
-    <w:lsdException w:name="Strong" w:semiHidden="0" w:uiPriority="22" w:unhideWhenUsed="0" w:qFormat="1"/>
-    <w:lsdException w:name="Emphasis" w:semiHidden="0" w:uiPriority="20" w:unhideWhenUsed="0" w:qFormat="1"/>
-    <w:lsdException w:name="Table Grid" w:semiHidden="0" w:uiPriority="59" w:unhideWhenUsed="0"/>
-    <w:lsdException w:name="Placeholder Text" w:unhideWhenUsed="0"/>
-    <w:lsdException w:name="No Spacing" w:semiHidden="0" w:uiPriority="1" w:unhideWhenUsed="0" w:qFormat="1"/>
-    <w:lsdException w:name="Light Shading" w:semiHidden="0" w:uiPriority="60" w:unhideWhenUsed="0"/>
-    <w:lsdException w:name="Light List" w:semiHidden="0" w:uiPriority="61" w:unhideWhenUsed="0"/>
-    <w:lsdException w:name="Light Grid" w:semiHidden="0" w:uiPriority="62" w:unhideWhenUsed="0"/>
-    <w:lsdException w:name="Medium Shading 1" w:semiHidden="0" w:uiPriority="63" w:unhideWhenUsed="0"/>
-    <w:lsdException w:name="Medium Shading 2" w:semiHidden="0" w:uiPriority="64" w:unhideWhenUsed="0"/>
-    <w:lsdException w:name="Medium List 1" w:semiHidden="0" w:uiPriority="65" w:unhideWhenUsed="0"/>
-    <w:lsdException w:name="Medium List 2" w:semiHidden="0" w:uiPriority="66" w:unhideWhenUsed="0"/>
-    <w:lsdException w:name="Medium Grid 1" w:semiHidden="0" w:uiPriority="67" w:unhideWhenUsed="0"/>
-    <w:lsdException w:name="Medium Grid 2" w:semiHidden="0" w:uiPriority="68" w:unhideWhenUsed="0"/>
-    <w:lsdException w:name="Medium Grid 3" w:semiHidden="0" w:uiPriority="69" w:unhideWhenUsed="0"/>
-    <w:lsdException w:name="Dark List" w:semiHidden="0" w:uiPriority="70" w:unhideWhenUsed="0"/>
-    <w:lsdException w:name="Colorful Shading" w:semiHidden="0" w:uiPriority="71" w:unhideWhenUsed="0"/>
-    <w:lsdException w:name="Colorful List" w:semiHidden="0" w:uiPriority="72" w:unhideWhenUsed="0"/>
-    <w:lsdException w:name="Colorful Grid" w:semiHidden="0" w:uiPriority="73" w:unhideWhenUsed="0"/>
-    <w:lsdException w:name="Light Shading Accent 1" w:semiHidden="0" w:uiPriority="60" w:unhideWhenUsed="0"/>
-    <w:lsdException w:name="Light List Accent 1" w:semiHidden="0" w:uiPriority="61" w:unhideWhenUsed="0"/>
-    <w:lsdException w:name="Light Grid Accent 1" w:semiHidden="0" w:uiPriority="62" w:unhideWhenUsed="0"/>
-    <w:lsdException w:name="Medium Shading 1 Accent 1" w:semiHidden="0" w:uiPriority="63" w:unhideWhenUsed="0"/>
-    <w:lsdException w:name="Medium Shading 2 Accent 1" w:semiHidden="0" w:uiPriority="64" w:unhideWhenUsed="0"/>
-    <w:lsdException w:name="Medium List 1 Accent 1" w:semiHidden="0" w:uiPriority="65" w:unhideWhenUsed="0"/>
-    <w:lsdException w:name="Revision" w:unhideWhenUsed="0"/>
-    <w:lsdException w:name="List Paragraph" w:semiHidden="0" w:uiPriority="34" w:unhideWhenUsed="0" w:qFormat="1"/>
-    <w:lsdException w:name="Quote" w:semiHidden="0" w:uiPriority="29" w:unhideWhenUsed="0" w:qFormat="1"/>
-    <w:lsdException w:name="Intense Quote" w:semiHidden="0" w:uiPriority="30" w:unhideWhenUsed="0" w:qFormat="1"/>
-    <w:lsdException w:name="Medium List 2 Accent 1" w:semiHidden="0" w:uiPriority="66" w:unhideWhenUsed="0"/>
-    <w:lsdException w:name="Medium Grid 1 Accent 1" w:semiHidden="0" w:uiPriority="67" w:unhideWhenUsed="0"/>
-    <w:lsdException w:name="Medium Grid 2 Accent 1" w:semiHidden="0" w:uiPriority="68" w:unhideWhenUsed="0"/>
-    <w:lsdException w:name="Medium Grid 3 Accent 1" w:semiHidden="0" w:uiPriority="69" w:unhideWhenUsed="0"/>
-    <w:lsdException w:name="Dark List Accent 1" w:semiHidden="0" w:uiPriority="70" w:unhideWhenUsed="0"/>
-    <w:lsdException w:name="Colorful Shading Accent 1" w:semiHidden="0" w:uiPriority="71" w:unhideWhenUsed="0"/>
-    <w:lsdException w:name="Colorful List Accent 1" w:semiHidden="0" w:uiPriority="72" w:unhideWhenUsed="0"/>
-    <w:lsdException w:name="Colorful Grid Accent 1" w:semiHidden="0" w:uiPriority="73" w:unhideWhenUsed="0"/>
-    <w:lsdException w:name="Light Shading Accent 2" w:semiHidden="0" w:uiPriority="60" w:unhideWhenUsed="0"/>
-    <w:lsdException w:name="Light List Accent 2" w:semiHidden="0" w:uiPriority="61" w:unhideWhenUsed="0"/>
-    <w:lsdException w:name="Light Grid Accent 2" w:semiHidden="0" w:uiPriority="62" w:unhideWhenUsed="0"/>
-    <w:lsdException w:name="Medium Shading 1 Accent 2" w:semiHidden="0" w:uiPriority="63" w:unhideWhenUsed="0"/>
-    <w:lsdException w:name="Medium Shading 2 Accent 2" w:semiHidden="0" w:uiPriority="64" w:unhideWhenUsed="0"/>
-    <w:lsdException w:name="Medium List 1 Accent 2" w:semiHidden="0" w:uiPriority="65" w:unhideWhenUsed="0"/>
-    <w:lsdException w:name="Medium List 2 Accent 2" w:semiHidden="0" w:uiPriority="66" w:unhideWhenUsed="0"/>
-    <w:lsdException w:name="Medium Grid 1 Accent 2" w:semiHidden="0" w:uiPriority="67" w:unhideWhenUsed="0"/>
-    <w:lsdException w:name="Medium Grid 2 Accent 2" w:semiHidden="0" w:uiPriority="68" w:unhideWhenUsed="0"/>
-    <w:lsdException w:name="Medium Grid 3 Accent 2" w:semiHidden="0" w:uiPriority="69" w:unhideWhenUsed="0"/>
-    <w:lsdException w:name="Dark List Accent 2" w:semiHidden="0" w:uiPriority="70" w:unhideWhenUsed="0"/>
-    <w:lsdException w:name="Colorful Shading Accent 2" w:semiHidden="0" w:uiPriority="71" w:unhideWhenUsed="0"/>
-    <w:lsdException w:name="Colorful List Accent 2" w:semiHidden="0" w:uiPriority="72" w:unhideWhenUsed="0"/>
-    <w:lsdException w:name="Colorful Grid Accent 2" w:semiHidden="0" w:uiPriority="73" w:unhideWhenUsed="0"/>
-    <w:lsdException w:name="Light Shading Accent 3" w:semiHidden="0" w:uiPriority="60" w:unhideWhenUsed="0"/>
-    <w:lsdException w:name="Light List Accent 3" w:semiHidden="0" w:uiPriority="61" w:unhideWhenUsed="0"/>
-    <w:lsdException w:name="Light Grid Accent 3" w:semiHidden="0" w:uiPriority="62" w:unhideWhenUsed="0"/>
-    <w:lsdException w:name="Medium Shading 1 Accent 3" w:semiHidden="0" w:uiPriority="63" w:unhideWhenUsed="0"/>
-    <w:lsdException w:name="Medium Shading 2 Accent 3" w:semiHidden="0" w:uiPriority="64" w:unhideWhenUsed="0"/>
-    <w:lsdException w:name="Medium List 1 Accent 3" w:semiHidden="0" w:uiPriority="65" w:unhideWhenUsed="0"/>
-    <w:lsdException w:name="Medium List 2 Accent 3" w:semiHidden="0" w:uiPriority="66" w:unhideWhenUsed="0"/>
-    <w:lsdException w:name="Medium Grid 1 Accent 3" w:semiHidden="0" w:uiPriority="67" w:unhideWhenUsed="0"/>
-    <w:lsdException w:name="Medium Grid 2 Accent 3" w:semiHidden="0" w:uiPriority="68" w:unhideWhenUsed="0"/>
-    <w:lsdException w:name="Medium Grid 3 Accent 3" w:semiHidden="0" w:uiPriority="69" w:unhideWhenUsed="0"/>
-    <w:lsdException w:name="Dark List Accent 3" w:semiHidden="0" w:uiPriority="70" w:unhideWhenUsed="0"/>
-    <w:lsdException w:name="Colorful Shading Accent 3" w:semiHidden="0" w:uiPriority="71" w:unhideWhenUsed="0"/>
-    <w:lsdException w:name="Colorful List Accent 3" w:semiHidden="0" w:uiPriority="72" w:unhideWhenUsed="0"/>
-    <w:lsdException w:name="Colorful Grid Accent 3" w:semiHidden="0" w:uiPriority="73" w:unhideWhenUsed="0"/>
-    <w:lsdException w:name="Light Shading Accent 4" w:semiHidden="0" w:uiPriority="60" w:unhideWhenUsed="0"/>
-    <w:lsdException w:name="Light List Accent 4" w:semiHidden="0" w:uiPriority="61" w:unhideWhenUsed="0"/>
-    <w:lsdException w:name="Light Grid Accent 4" w:semiHidden="0" w:uiPriority="62" w:unhideWhenUsed="0"/>
-    <w:lsdException w:name="Medium Shading 1 Accent 4" w:semiHidden="0" w:uiPriority="63" w:unhideWhenUsed="0"/>
-    <w:lsdException w:name="Medium Shading 2 Accent 4" w:semiHidden="0" w:uiPriority="64" w:unhideWhenUsed="0"/>
-    <w:lsdException w:name="Medium List 1 Accent 4" w:semiHidden="0" w:uiPriority="65" w:unhideWhenUsed="0"/>
-    <w:lsdException w:name="Medium List 2 Accent 4" w:semiHidden="0" w:uiPriority="66" w:unhideWhenUsed="0"/>
-    <w:lsdException w:name="Medium Grid 1 Accent 4" w:semiHidden="0" w:uiPriority="67" w:unhideWhenUsed="0"/>
-    <w:lsdException w:name="Medium Grid 2 Accent 4" w:semiHidden="0" w:uiPriority="68" w:unhideWhenUsed="0"/>
-    <w:lsdException w:name="Medium Grid 3 Accent 4" w:semiHidden="0" w:uiPriority="69" w:unhideWhenUsed="0"/>
-    <w:lsdException w:name="Dark List Accent 4" w:semiHidden="0" w:uiPriority="70" w:unhideWhenUsed="0"/>
-    <w:lsdException w:name="Colorful Shading Accent 4" w:semiHidden="0" w:uiPriority="71" w:unhideWhenUsed="0"/>
-    <w:lsdException w:name="Colorful List Accent 4" w:semiHidden="0" w:uiPriority="72" w:unhideWhenUsed="0"/>
-    <w:lsdException w:name="Colorful Grid Accent 4" w:semiHidden="0" w:uiPriority="73" w:unhideWhenUsed="0"/>
-    <w:lsdException w:name="Light Shading Accent 5" w:semiHidden="0" w:uiPriority="60" w:unhideWhenUsed="0"/>
-    <w:lsdException w:name="Light List Accent 5" w:semiHidden="0" w:uiPriority="61" w:unhideWhenUsed="0"/>
-    <w:lsdException w:name="Light Grid Accent 5" w:semiHidden="0" w:uiPriority="62" w:unhideWhenUsed="0"/>
-    <w:lsdException w:name="Medium Shading 1 Accent 5" w:semiHidden="0" w:uiPriority="63" w:unhideWhenUsed="0"/>
-    <w:lsdException w:name="Medium Shading 2 Accent 5" w:semiHidden="0" w:uiPriority="64" w:unhideWhenUsed="0"/>
-    <w:lsdException w:name="Medium List 1 Accent 5" w:semiHidden="0" w:uiPriority="65" w:unhideWhenUsed="0"/>
-    <w:lsdException w:name="Medium List 2 Accent 5" w:semiHidden="0" w:uiPriority="66" w:unhideWhenUsed="0"/>
-    <w:lsdException w:name="Medium Grid 1 Accent 5" w:semiHidden="0" w:uiPriority="67" w:unhideWhenUsed="0"/>
-    <w:lsdException w:name="Medium Grid 2 Accent 5" w:semiHidden="0" w:uiPriority="68" w:unhideWhenUsed="0"/>
-    <w:lsdException w:name="Medium Grid 3 Accent 5" w:semiHidden="0" w:uiPriority="69" w:unhideWhenUsed="0"/>
-    <w:lsdException w:name="Dark List Accent 5" w:semiHidden="0" w:uiPriority="70" w:unhideWhenUsed="0"/>
-    <w:lsdException w:name="Colorful Shading Accent 5" w:semiHidden="0" w:uiPriority="71" w:unhideWhenUsed="0"/>
-    <w:lsdException w:name="Colorful List Accent 5" w:semiHidden="0" w:uiPriority="72" w:unhideWhenUsed="0"/>
-    <w:lsdException w:name="Colorful Grid Accent 5" w:semiHidden="0" w:uiPriority="73" w:unhideWhenUsed="0"/>
-    <w:lsdException w:name="Light Shading Accent 6" w:semiHidden="0" w:uiPriority="60" w:unhideWhenUsed="0"/>
-    <w:lsdException w:name="Light List Accent 6" w:semiHidden="0" w:uiPriority="61" w:unhideWhenUsed="0"/>
-    <w:lsdException w:name="Light Grid Accent 6" w:semiHidden="0" w:uiPriority="62" w:unhideWhenUsed="0"/>
-    <w:lsdException w:name="Medium Shading 1 Accent 6" w:semiHidden="0" w:uiPriority="63" w:unhideWhenUsed="0"/>
-    <w:lsdException w:name="Medium Shading 2 Accent 6" w:semiHidden="0" w:uiPriority="64" w:unhideWhenUsed="0"/>
-    <w:lsdException w:name="Medium List 1 Accent 6" w:semiHidden="0" w:uiPriority="65" w:unhideWhenUsed="0"/>
-    <w:lsdException w:name="Medium List 2 Accent 6" w:semiHidden="0" w:uiPriority="66" w:unhideWhenUsed="0"/>
-    <w:lsdException w:name="Medium Grid 1 Accent 6" w:semiHidden="0" w:uiPriority="67" w:unhideWhenUsed="0"/>
-    <w:lsdException w:name="Medium Grid 2 Accent 6" w:semiHidden="0" w:uiPriority="68" w:unhideWhenUsed="0"/>
-    <w:lsdException w:name="Medium Grid 3 Accent 6" w:semiHidden="0" w:uiPriority="69" w:unhideWhenUsed="0"/>
-    <w:lsdException w:name="Dark List Accent 6" w:semiHidden="0" w:uiPriority="70" w:unhideWhenUsed="0"/>
-    <w:lsdException w:name="Colorful Shading Accent 6" w:semiHidden="0" w:uiPriority="71" w:unhideWhenUsed="0"/>
-    <w:lsdException w:name="Colorful List Accent 6" w:semiHidden="0" w:uiPriority="72" w:unhideWhenUsed="0"/>
-    <w:lsdException w:name="Colorful Grid Accent 6" w:semiHidden="0" w:uiPriority="73" w:unhideWhenUsed="0"/>
-    <w:lsdException w:name="Subtle Emphasis" w:semiHidden="0" w:uiPriority="19" w:unhideWhenUsed="0" w:qFormat="1"/>
-    <w:lsdException w:name="Intense Emphasis" w:semiHidden="0" w:uiPriority="21" w:unhideWhenUsed="0" w:qFormat="1"/>
-    <w:lsdException w:name="Subtle Reference" w:semiHidden="0" w:uiPriority="31" w:unhideWhenUsed="0" w:qFormat="1"/>
-    <w:lsdException w:name="Intense Reference" w:semiHidden="0" w:uiPriority="32" w:unhideWhenUsed="0" w:qFormat="1"/>
-    <w:lsdException w:name="Book Title" w:semiHidden="0" w:uiPriority="33" w:unhideWhenUsed="0" w:qFormat="1"/>
-    <w:lsdException w:name="Bibliography" w:uiPriority="37"/>
-    <w:lsdException w:name="TOC Heading" w:uiPriority="39" w:qFormat="1"/>
-  </w:latentStyles>
-  <w:style w:type="paragraph" w:default="1" w:styleId="a">
-    <w:name w:val="Normal"/>
-    <w:qFormat/>
-    <w:rsid w:val="00324B2F"/>
-  </w:style>
-  <w:style w:type="character" w:default="1" w:styleId="a0">
-    <w:name w:val="Default Paragraph Font"/>
-    <w:uiPriority w:val="1"/>
-    <w:semiHidden/>
-    <w:unhideWhenUsed/>
-  </w:style>
-  <w:style w:type="table" w:default="1" w:styleId="a1">
-    <w:name w:val="Normal Table"/>
-    <w:uiPriority w:val="99"/>
-    <w:semiHidden/>
-    <w:unhideWhenUsed/>
-    <w:tblPr>
-      <w:tblInd w:w="0" w:type="dxa"/>
-      <w:tblCellMar>
-        <w:top w:w="0" w:type="dxa"/>
-        <w:left w:w="108" w:type="dxa"/>
-        <w:bottom w:w="0" w:type="dxa"/>
-        <w:right w:w="108" w:type="dxa"/>
-      </w:tblCellMar>
-    </w:tblPr>
-  </w:style>
-  <w:style w:type="numbering" w:default="1" w:styleId="a2">
-    <w:name w:val="No List"/>
-    <w:uiPriority w:val="99"/>
-    <w:semiHidden/>
-    <w:unhideWhenUsed/>
-  </w:style>
-  <w:style w:type="table" w:styleId="a3">
-    <w:name w:val="Table Grid"/>
-    <w:basedOn w:val="a1"/>
-    <w:uiPriority w:val="59"/>
-    <w:rsid w:val="0022128A"/>
-    <w:pPr>
-      <w:spacing w:after="0" w:line="240" w:lineRule="auto"/>
-    </w:pPr>
-    <w:tblPr>
-      <w:tblInd w:w="0" w:type="dxa"/>
-      <w:tblBorders>
-        <w:top w:val="single" w:sz="4" w:space="0" w:color="auto"/>
-        <w:left w:val="single" w:sz="4" w:space="0" w:color="auto"/>
-        <w:bottom w:val="single" w:sz="4" w:space="0" w:color="auto"/>
-        <w:right w:val="single" w:sz="4" w:space="0" w:color="auto"/>
-        <w:insideH w:val="single" w:sz="4" w:space="0" w:color="auto"/>
-        <w:insideV w:val="single" w:sz="4" w:space="0" w:color="auto"/>
-      </w:tblBorders>
-      <w:tblCellMar>
-        <w:top w:w="0" w:type="dxa"/>
-        <w:left w:w="108" w:type="dxa"/>
-        <w:bottom w:w="0" w:type="dxa"/>
-        <w:right w:w="108" w:type="dxa"/>
-      </w:tblCellMar>
     </w:tblPr>
   </w:style>
   <w:style w:type="paragraph" w:styleId="a4">

</xml_diff>